<commit_message>
Continue Work on User Manual
</commit_message>
<xml_diff>
--- a/News Site.docx
+++ b/News Site.docx
@@ -354,7 +354,7 @@
             </w:rPr>
             <w:fldChar w:fldCharType="separate"/>
           </w:r>
-          <w:hyperlink w:anchor="_Toc64390026" w:history="1">
+          <w:hyperlink w:anchor="_Toc64457363" w:history="1">
             <w:r>
               <w:rPr>
                 <w:rStyle w:val="Hyperlinkki"/>
@@ -382,7 +382,7 @@
                 <w:noProof/>
                 <w:webHidden/>
               </w:rPr>
-              <w:instrText xml:space="preserve"> PAGEREF _Toc64390026 \h </w:instrText>
+              <w:instrText xml:space="preserve"> PAGEREF _Toc64457363 \h </w:instrText>
             </w:r>
             <w:r>
               <w:rPr>
@@ -425,7 +425,7 @@
               <w:lang w:eastAsia="fi-FI"/>
             </w:rPr>
           </w:pPr>
-          <w:hyperlink w:anchor="_Toc64390027" w:history="1">
+          <w:hyperlink w:anchor="_Toc64457364" w:history="1">
             <w:r>
               <w:rPr>
                 <w:rStyle w:val="Hyperlinkki"/>
@@ -453,7 +453,7 @@
                 <w:noProof/>
                 <w:webHidden/>
               </w:rPr>
-              <w:instrText xml:space="preserve"> PAGEREF _Toc64390027 \h </w:instrText>
+              <w:instrText xml:space="preserve"> PAGEREF _Toc64457364 \h </w:instrText>
             </w:r>
             <w:r>
               <w:rPr>
@@ -496,7 +496,7 @@
               <w:lang w:eastAsia="fi-FI"/>
             </w:rPr>
           </w:pPr>
-          <w:hyperlink w:anchor="_Toc64390028" w:history="1">
+          <w:hyperlink w:anchor="_Toc64457365" w:history="1">
             <w:r>
               <w:rPr>
                 <w:rStyle w:val="Hyperlinkki"/>
@@ -524,7 +524,7 @@
                 <w:noProof/>
                 <w:webHidden/>
               </w:rPr>
-              <w:instrText xml:space="preserve"> PAGEREF _Toc64390028 \h </w:instrText>
+              <w:instrText xml:space="preserve"> PAGEREF _Toc64457365 \h </w:instrText>
             </w:r>
             <w:r>
               <w:rPr>
@@ -567,7 +567,7 @@
               <w:lang w:eastAsia="fi-FI"/>
             </w:rPr>
           </w:pPr>
-          <w:hyperlink w:anchor="_Toc64390029" w:history="1">
+          <w:hyperlink w:anchor="_Toc64457366" w:history="1">
             <w:r>
               <w:rPr>
                 <w:rStyle w:val="Hyperlinkki"/>
@@ -595,7 +595,7 @@
                 <w:noProof/>
                 <w:webHidden/>
               </w:rPr>
-              <w:instrText xml:space="preserve"> PAGEREF _Toc64390029 \h </w:instrText>
+              <w:instrText xml:space="preserve"> PAGEREF _Toc64457366 \h </w:instrText>
             </w:r>
             <w:r>
               <w:rPr>
@@ -638,7 +638,7 @@
               <w:lang w:eastAsia="fi-FI"/>
             </w:rPr>
           </w:pPr>
-          <w:hyperlink w:anchor="_Toc64390030" w:history="1">
+          <w:hyperlink w:anchor="_Toc64457367" w:history="1">
             <w:r>
               <w:rPr>
                 <w:rStyle w:val="Hyperlinkki"/>
@@ -666,7 +666,7 @@
                 <w:noProof/>
                 <w:webHidden/>
               </w:rPr>
-              <w:instrText xml:space="preserve"> PAGEREF _Toc64390030 \h </w:instrText>
+              <w:instrText xml:space="preserve"> PAGEREF _Toc64457367 \h </w:instrText>
             </w:r>
             <w:r>
               <w:rPr>
@@ -709,7 +709,7 @@
               <w:lang w:eastAsia="fi-FI"/>
             </w:rPr>
           </w:pPr>
-          <w:hyperlink w:anchor="_Toc64390031" w:history="1">
+          <w:hyperlink w:anchor="_Toc64457368" w:history="1">
             <w:r>
               <w:rPr>
                 <w:rStyle w:val="Hyperlinkki"/>
@@ -737,7 +737,7 @@
                 <w:noProof/>
                 <w:webHidden/>
               </w:rPr>
-              <w:instrText xml:space="preserve"> PAGEREF _Toc64390031 \h </w:instrText>
+              <w:instrText xml:space="preserve"> PAGEREF _Toc64457368 \h </w:instrText>
             </w:r>
             <w:r>
               <w:rPr>
@@ -780,7 +780,7 @@
               <w:lang w:eastAsia="fi-FI"/>
             </w:rPr>
           </w:pPr>
-          <w:hyperlink w:anchor="_Toc64390032" w:history="1">
+          <w:hyperlink w:anchor="_Toc64457369" w:history="1">
             <w:r>
               <w:rPr>
                 <w:rStyle w:val="Hyperlinkki"/>
@@ -808,7 +808,7 @@
                 <w:noProof/>
                 <w:webHidden/>
               </w:rPr>
-              <w:instrText xml:space="preserve"> PAGEREF _Toc64390032 \h </w:instrText>
+              <w:instrText xml:space="preserve"> PAGEREF _Toc64457369 \h </w:instrText>
             </w:r>
             <w:r>
               <w:rPr>
@@ -851,7 +851,7 @@
               <w:lang w:eastAsia="fi-FI"/>
             </w:rPr>
           </w:pPr>
-          <w:hyperlink w:anchor="_Toc64390033" w:history="1">
+          <w:hyperlink w:anchor="_Toc64457370" w:history="1">
             <w:r>
               <w:rPr>
                 <w:rStyle w:val="Hyperlinkki"/>
@@ -879,7 +879,7 @@
                 <w:noProof/>
                 <w:webHidden/>
               </w:rPr>
-              <w:instrText xml:space="preserve"> PAGEREF _Toc64390033 \h </w:instrText>
+              <w:instrText xml:space="preserve"> PAGEREF _Toc64457370 \h </w:instrText>
             </w:r>
             <w:r>
               <w:rPr>
@@ -922,7 +922,7 @@
               <w:lang w:eastAsia="fi-FI"/>
             </w:rPr>
           </w:pPr>
-          <w:hyperlink w:anchor="_Toc64390034" w:history="1">
+          <w:hyperlink w:anchor="_Toc64457371" w:history="1">
             <w:r>
               <w:rPr>
                 <w:rStyle w:val="Hyperlinkki"/>
@@ -950,7 +950,7 @@
                 <w:noProof/>
                 <w:webHidden/>
               </w:rPr>
-              <w:instrText xml:space="preserve"> PAGEREF _Toc64390034 \h </w:instrText>
+              <w:instrText xml:space="preserve"> PAGEREF _Toc64457371 \h </w:instrText>
             </w:r>
             <w:r>
               <w:rPr>
@@ -971,6 +971,361 @@
                 <w:webHidden/>
               </w:rPr>
               <w:t>5</w:t>
+            </w:r>
+            <w:r>
+              <w:rPr>
+                <w:noProof/>
+                <w:webHidden/>
+              </w:rPr>
+              <w:fldChar w:fldCharType="end"/>
+            </w:r>
+          </w:hyperlink>
+        </w:p>
+        <w:p>
+          <w:pPr>
+            <w:pStyle w:val="Sisluet2"/>
+            <w:tabs>
+              <w:tab w:val="right" w:leader="dot" w:pos="8494"/>
+            </w:tabs>
+            <w:rPr>
+              <w:rFonts w:eastAsiaTheme="minorEastAsia"/>
+              <w:noProof/>
+              <w:lang w:eastAsia="fi-FI"/>
+            </w:rPr>
+          </w:pPr>
+          <w:hyperlink w:anchor="_Toc64457372" w:history="1">
+            <w:r>
+              <w:rPr>
+                <w:rStyle w:val="Hyperlinkki"/>
+                <w:noProof/>
+                <w:lang w:val="en-GB"/>
+              </w:rPr>
+              <w:t>3.3. Publishing news items</w:t>
+            </w:r>
+            <w:r>
+              <w:rPr>
+                <w:noProof/>
+                <w:webHidden/>
+              </w:rPr>
+              <w:tab/>
+            </w:r>
+            <w:r>
+              <w:rPr>
+                <w:noProof/>
+                <w:webHidden/>
+              </w:rPr>
+              <w:fldChar w:fldCharType="begin"/>
+            </w:r>
+            <w:r>
+              <w:rPr>
+                <w:noProof/>
+                <w:webHidden/>
+              </w:rPr>
+              <w:instrText xml:space="preserve"> PAGEREF _Toc64457372 \h </w:instrText>
+            </w:r>
+            <w:r>
+              <w:rPr>
+                <w:noProof/>
+                <w:webHidden/>
+              </w:rPr>
+            </w:r>
+            <w:r>
+              <w:rPr>
+                <w:noProof/>
+                <w:webHidden/>
+              </w:rPr>
+              <w:fldChar w:fldCharType="separate"/>
+            </w:r>
+            <w:r>
+              <w:rPr>
+                <w:noProof/>
+                <w:webHidden/>
+              </w:rPr>
+              <w:t>6</w:t>
+            </w:r>
+            <w:r>
+              <w:rPr>
+                <w:noProof/>
+                <w:webHidden/>
+              </w:rPr>
+              <w:fldChar w:fldCharType="end"/>
+            </w:r>
+          </w:hyperlink>
+        </w:p>
+        <w:p>
+          <w:pPr>
+            <w:pStyle w:val="Sisluet2"/>
+            <w:tabs>
+              <w:tab w:val="right" w:leader="dot" w:pos="8494"/>
+            </w:tabs>
+            <w:rPr>
+              <w:rFonts w:eastAsiaTheme="minorEastAsia"/>
+              <w:noProof/>
+              <w:lang w:eastAsia="fi-FI"/>
+            </w:rPr>
+          </w:pPr>
+          <w:hyperlink w:anchor="_Toc64457373" w:history="1">
+            <w:r>
+              <w:rPr>
+                <w:rStyle w:val="Hyperlinkki"/>
+                <w:noProof/>
+                <w:lang w:val="en-GB"/>
+              </w:rPr>
+              <w:t>3.4. Comment moderation</w:t>
+            </w:r>
+            <w:r>
+              <w:rPr>
+                <w:noProof/>
+                <w:webHidden/>
+              </w:rPr>
+              <w:tab/>
+            </w:r>
+            <w:r>
+              <w:rPr>
+                <w:noProof/>
+                <w:webHidden/>
+              </w:rPr>
+              <w:fldChar w:fldCharType="begin"/>
+            </w:r>
+            <w:r>
+              <w:rPr>
+                <w:noProof/>
+                <w:webHidden/>
+              </w:rPr>
+              <w:instrText xml:space="preserve"> PAGEREF _Toc64457373 \h </w:instrText>
+            </w:r>
+            <w:r>
+              <w:rPr>
+                <w:noProof/>
+                <w:webHidden/>
+              </w:rPr>
+            </w:r>
+            <w:r>
+              <w:rPr>
+                <w:noProof/>
+                <w:webHidden/>
+              </w:rPr>
+              <w:fldChar w:fldCharType="separate"/>
+            </w:r>
+            <w:r>
+              <w:rPr>
+                <w:noProof/>
+                <w:webHidden/>
+              </w:rPr>
+              <w:t>7</w:t>
+            </w:r>
+            <w:r>
+              <w:rPr>
+                <w:noProof/>
+                <w:webHidden/>
+              </w:rPr>
+              <w:fldChar w:fldCharType="end"/>
+            </w:r>
+          </w:hyperlink>
+        </w:p>
+        <w:p>
+          <w:pPr>
+            <w:pStyle w:val="Sisluet2"/>
+            <w:tabs>
+              <w:tab w:val="right" w:leader="dot" w:pos="8494"/>
+            </w:tabs>
+            <w:rPr>
+              <w:rFonts w:eastAsiaTheme="minorEastAsia"/>
+              <w:noProof/>
+              <w:lang w:eastAsia="fi-FI"/>
+            </w:rPr>
+          </w:pPr>
+          <w:hyperlink w:anchor="_Toc64457374" w:history="1">
+            <w:r>
+              <w:rPr>
+                <w:rStyle w:val="Hyperlinkki"/>
+                <w:noProof/>
+                <w:lang w:val="en-GB"/>
+              </w:rPr>
+              <w:t>3.5. News moderation</w:t>
+            </w:r>
+            <w:r>
+              <w:rPr>
+                <w:noProof/>
+                <w:webHidden/>
+              </w:rPr>
+              <w:tab/>
+            </w:r>
+            <w:r>
+              <w:rPr>
+                <w:noProof/>
+                <w:webHidden/>
+              </w:rPr>
+              <w:fldChar w:fldCharType="begin"/>
+            </w:r>
+            <w:r>
+              <w:rPr>
+                <w:noProof/>
+                <w:webHidden/>
+              </w:rPr>
+              <w:instrText xml:space="preserve"> PAGEREF _Toc64457374 \h </w:instrText>
+            </w:r>
+            <w:r>
+              <w:rPr>
+                <w:noProof/>
+                <w:webHidden/>
+              </w:rPr>
+            </w:r>
+            <w:r>
+              <w:rPr>
+                <w:noProof/>
+                <w:webHidden/>
+              </w:rPr>
+              <w:fldChar w:fldCharType="separate"/>
+            </w:r>
+            <w:r>
+              <w:rPr>
+                <w:noProof/>
+                <w:webHidden/>
+              </w:rPr>
+              <w:t>7</w:t>
+            </w:r>
+            <w:r>
+              <w:rPr>
+                <w:noProof/>
+                <w:webHidden/>
+              </w:rPr>
+              <w:fldChar w:fldCharType="end"/>
+            </w:r>
+          </w:hyperlink>
+        </w:p>
+        <w:p>
+          <w:pPr>
+            <w:pStyle w:val="Sisluet2"/>
+            <w:tabs>
+              <w:tab w:val="right" w:leader="dot" w:pos="8494"/>
+            </w:tabs>
+            <w:rPr>
+              <w:rFonts w:eastAsiaTheme="minorEastAsia"/>
+              <w:noProof/>
+              <w:lang w:eastAsia="fi-FI"/>
+            </w:rPr>
+          </w:pPr>
+          <w:hyperlink w:anchor="_Toc64457375" w:history="1">
+            <w:r>
+              <w:rPr>
+                <w:rStyle w:val="Hyperlinkki"/>
+                <w:noProof/>
+                <w:lang w:val="en-GB"/>
+              </w:rPr>
+              <w:t>3.6. Advertisements</w:t>
+            </w:r>
+            <w:r>
+              <w:rPr>
+                <w:noProof/>
+                <w:webHidden/>
+              </w:rPr>
+              <w:tab/>
+            </w:r>
+            <w:r>
+              <w:rPr>
+                <w:noProof/>
+                <w:webHidden/>
+              </w:rPr>
+              <w:fldChar w:fldCharType="begin"/>
+            </w:r>
+            <w:r>
+              <w:rPr>
+                <w:noProof/>
+                <w:webHidden/>
+              </w:rPr>
+              <w:instrText xml:space="preserve"> PAGEREF _Toc64457375 \h </w:instrText>
+            </w:r>
+            <w:r>
+              <w:rPr>
+                <w:noProof/>
+                <w:webHidden/>
+              </w:rPr>
+            </w:r>
+            <w:r>
+              <w:rPr>
+                <w:noProof/>
+                <w:webHidden/>
+              </w:rPr>
+              <w:fldChar w:fldCharType="separate"/>
+            </w:r>
+            <w:r>
+              <w:rPr>
+                <w:noProof/>
+                <w:webHidden/>
+              </w:rPr>
+              <w:t>8</w:t>
+            </w:r>
+            <w:r>
+              <w:rPr>
+                <w:noProof/>
+                <w:webHidden/>
+              </w:rPr>
+              <w:fldChar w:fldCharType="end"/>
+            </w:r>
+          </w:hyperlink>
+        </w:p>
+        <w:p>
+          <w:pPr>
+            <w:pStyle w:val="Sisluet2"/>
+            <w:tabs>
+              <w:tab w:val="right" w:leader="dot" w:pos="8494"/>
+            </w:tabs>
+            <w:rPr>
+              <w:rFonts w:eastAsiaTheme="minorEastAsia"/>
+              <w:noProof/>
+              <w:lang w:eastAsia="fi-FI"/>
+            </w:rPr>
+          </w:pPr>
+          <w:hyperlink w:anchor="_Toc64457376" w:history="1">
+            <w:r>
+              <w:rPr>
+                <w:rStyle w:val="Hyperlinkki"/>
+                <w:noProof/>
+                <w:lang w:val="en-GB"/>
+              </w:rPr>
+              <w:t>3.7. Reset</w:t>
+            </w:r>
+            <w:r>
+              <w:rPr>
+                <w:noProof/>
+                <w:webHidden/>
+              </w:rPr>
+              <w:tab/>
+            </w:r>
+            <w:r>
+              <w:rPr>
+                <w:noProof/>
+                <w:webHidden/>
+              </w:rPr>
+              <w:fldChar w:fldCharType="begin"/>
+            </w:r>
+            <w:r>
+              <w:rPr>
+                <w:noProof/>
+                <w:webHidden/>
+              </w:rPr>
+              <w:instrText xml:space="preserve"> PAGEREF _Toc64457376 \h </w:instrText>
+            </w:r>
+            <w:r>
+              <w:rPr>
+                <w:noProof/>
+                <w:webHidden/>
+              </w:rPr>
+            </w:r>
+            <w:r>
+              <w:rPr>
+                <w:noProof/>
+                <w:webHidden/>
+              </w:rPr>
+              <w:fldChar w:fldCharType="separate"/>
+            </w:r>
+            <w:r>
+              <w:rPr>
+                <w:noProof/>
+                <w:webHidden/>
+              </w:rPr>
+              <w:t>8</w:t>
             </w:r>
             <w:r>
               <w:rPr>
@@ -1022,7 +1377,7 @@
           <w:lang w:val="en-GB"/>
         </w:rPr>
       </w:pPr>
-      <w:bookmarkStart w:id="0" w:name="_Toc64390026"/>
+      <w:bookmarkStart w:id="0" w:name="_Toc64457363"/>
       <w:r>
         <w:rPr>
           <w:lang w:val="en-GB"/>
@@ -1313,7 +1668,7 @@
           <w:lang w:val="en-GB"/>
         </w:rPr>
       </w:pPr>
-      <w:bookmarkStart w:id="1" w:name="_Toc64390027"/>
+      <w:bookmarkStart w:id="1" w:name="_Toc64457364"/>
       <w:r>
         <w:rPr>
           <w:lang w:val="en-GB"/>
@@ -1347,7 +1702,7 @@
           <w:lang w:val="en-GB"/>
         </w:rPr>
       </w:pPr>
-      <w:bookmarkStart w:id="2" w:name="_Toc64390028"/>
+      <w:bookmarkStart w:id="2" w:name="_Toc64457365"/>
       <w:r>
         <w:rPr>
           <w:lang w:val="en-GB"/>
@@ -1431,7 +1786,7 @@
           <w:lang w:val="en-GB"/>
         </w:rPr>
       </w:pPr>
-      <w:bookmarkStart w:id="3" w:name="_Toc64390029"/>
+      <w:bookmarkStart w:id="3" w:name="_Toc64457366"/>
       <w:r>
         <w:rPr>
           <w:lang w:val="en-GB"/>
@@ -1491,7 +1846,7 @@
           <w:lang w:val="en-GB"/>
         </w:rPr>
       </w:pPr>
-      <w:bookmarkStart w:id="4" w:name="_Toc64390030"/>
+      <w:bookmarkStart w:id="4" w:name="_Toc64457367"/>
       <w:r>
         <w:rPr>
           <w:lang w:val="en-GB"/>
@@ -1543,7 +1898,7 @@
           <w:lang w:val="en-GB"/>
         </w:rPr>
       </w:pPr>
-      <w:bookmarkStart w:id="5" w:name="_Toc64390031"/>
+      <w:bookmarkStart w:id="5" w:name="_Toc64457368"/>
       <w:r>
         <w:rPr>
           <w:lang w:val="en-GB"/>
@@ -1672,7 +2027,7 @@
           <w:lang w:val="en-GB"/>
         </w:rPr>
       </w:pPr>
-      <w:bookmarkStart w:id="6" w:name="_Toc64390032"/>
+      <w:bookmarkStart w:id="6" w:name="_Toc64457369"/>
       <w:r>
         <w:rPr>
           <w:lang w:val="en-GB"/>
@@ -1724,7 +2079,7 @@
           <w:lang w:val="en-GB"/>
         </w:rPr>
       </w:pPr>
-      <w:bookmarkStart w:id="7" w:name="_Toc64390033"/>
+      <w:bookmarkStart w:id="7" w:name="_Toc64457370"/>
       <w:r>
         <w:rPr>
           <w:lang w:val="en-GB"/>
@@ -1808,7 +2163,7 @@
           <w:lang w:val="en-GB"/>
         </w:rPr>
       </w:pPr>
-      <w:bookmarkStart w:id="8" w:name="_Toc64390034"/>
+      <w:bookmarkStart w:id="8" w:name="_Toc64457371"/>
       <w:r>
         <w:rPr>
           <w:lang w:val="en-GB"/>
@@ -1830,8 +2185,383 @@
         <w:t>Picture assets may be uploaded by clicking the pictures button on the moderation panel. This will make an upload box available. The pictures view also displays all current picture assets available. Unneeded picture assets may be deleted by clicking them and selecting the delete option. Notice that some picture assets belong to the default configuration of the News Site platform and may not be deleted.</w:t>
       </w:r>
     </w:p>
+    <w:p>
+      <w:pPr>
+        <w:pStyle w:val="Otsikko2"/>
+        <w:numPr>
+          <w:ilvl w:val="1"/>
+          <w:numId w:val="1"/>
+        </w:numPr>
+        <w:rPr>
+          <w:lang w:val="en-GB"/>
+        </w:rPr>
+      </w:pPr>
+      <w:bookmarkStart w:id="9" w:name="_Toc64457372"/>
+      <w:r>
+        <w:rPr>
+          <w:lang w:val="en-GB"/>
+        </w:rPr>
+        <w:lastRenderedPageBreak/>
+        <w:t>Publishing news items</w:t>
+      </w:r>
+      <w:bookmarkEnd w:id="9"/>
+    </w:p>
+    <w:p>
+      <w:pPr>
+        <w:rPr>
+          <w:lang w:val="en-GB"/>
+        </w:rPr>
+      </w:pPr>
+      <w:r>
+        <w:rPr>
+          <w:noProof/>
+        </w:rPr>
+        <w:drawing>
+          <wp:inline distT="0" distB="0" distL="0" distR="0" wp14:anchorId="080A2634" wp14:editId="37C6C661">
+            <wp:extent cx="5400040" cy="5327015"/>
+            <wp:effectExtent l="0" t="0" r="0" b="6985"/>
+            <wp:docPr id="4" name="Kuva 4"/>
+            <wp:cNvGraphicFramePr>
+              <a:graphicFrameLocks xmlns:a="http://schemas.openxmlformats.org/drawingml/2006/main" noChangeAspect="1"/>
+            </wp:cNvGraphicFramePr>
+            <a:graphic xmlns:a="http://schemas.openxmlformats.org/drawingml/2006/main">
+              <a:graphicData uri="http://schemas.openxmlformats.org/drawingml/2006/picture">
+                <pic:pic xmlns:pic="http://schemas.openxmlformats.org/drawingml/2006/picture">
+                  <pic:nvPicPr>
+                    <pic:cNvPr id="1" name=""/>
+                    <pic:cNvPicPr/>
+                  </pic:nvPicPr>
+                  <pic:blipFill>
+                    <a:blip r:embed="rId12"/>
+                    <a:stretch>
+                      <a:fillRect/>
+                    </a:stretch>
+                  </pic:blipFill>
+                  <pic:spPr>
+                    <a:xfrm>
+                      <a:off x="0" y="0"/>
+                      <a:ext cx="5400040" cy="5327015"/>
+                    </a:xfrm>
+                    <a:prstGeom prst="rect">
+                      <a:avLst/>
+                    </a:prstGeom>
+                  </pic:spPr>
+                </pic:pic>
+              </a:graphicData>
+            </a:graphic>
+          </wp:inline>
+        </w:drawing>
+      </w:r>
+    </w:p>
+    <w:p>
+      <w:pPr>
+        <w:rPr>
+          <w:i/>
+          <w:iCs/>
+          <w:lang w:val="en-GB"/>
+        </w:rPr>
+      </w:pPr>
+      <w:r>
+        <w:rPr>
+          <w:i/>
+          <w:iCs/>
+          <w:lang w:val="en-GB"/>
+        </w:rPr>
+        <w:t xml:space="preserve">Illustration of </w:t>
+      </w:r>
+      <w:r>
+        <w:rPr>
+          <w:i/>
+          <w:iCs/>
+          <w:lang w:val="en-GB"/>
+        </w:rPr>
+        <w:t>the publisher view</w:t>
+      </w:r>
+    </w:p>
+    <w:p>
+      <w:pPr>
+        <w:rPr>
+          <w:lang w:val="en-GB"/>
+        </w:rPr>
+      </w:pPr>
+      <w:r>
+        <w:rPr>
+          <w:lang w:val="en-GB"/>
+        </w:rPr>
+        <w:t>New news items are created using the publisher view. The view is accessible from moderation panel by clicking the publish story button. Pictures, YouTube videos and pull quotes may be added to a news item by clicking the corresponding buttons right below the content field. Adding a picture, YouTube video or pull quote will append the content field with the corresponding JSON string, and the news item preview will display the added media.</w:t>
+      </w:r>
+      <w:r>
+        <w:rPr>
+          <w:lang w:val="en-GB"/>
+        </w:rPr>
+        <w:t xml:space="preserve"> Only pictures previously uploaded may be utilised. Clicking the post button will publish the news item and redirect the browser to the newly created news item.</w:t>
+      </w:r>
+    </w:p>
+    <w:p>
+      <w:pPr>
+        <w:jc w:val="left"/>
+        <w:rPr>
+          <w:lang w:val="en-GB"/>
+        </w:rPr>
+      </w:pPr>
+      <w:r>
+        <w:rPr>
+          <w:lang w:val="en-GB"/>
+        </w:rPr>
+        <w:br w:type="page"/>
+      </w:r>
+    </w:p>
+    <w:p>
+      <w:pPr>
+        <w:pStyle w:val="Otsikko2"/>
+        <w:numPr>
+          <w:ilvl w:val="1"/>
+          <w:numId w:val="1"/>
+        </w:numPr>
+        <w:rPr>
+          <w:lang w:val="en-GB"/>
+        </w:rPr>
+      </w:pPr>
+      <w:bookmarkStart w:id="10" w:name="_Toc64457373"/>
+      <w:r>
+        <w:rPr>
+          <w:lang w:val="en-GB"/>
+        </w:rPr>
+        <w:lastRenderedPageBreak/>
+        <w:t>Comment moderation</w:t>
+      </w:r>
+      <w:bookmarkEnd w:id="10"/>
+    </w:p>
+    <w:p>
+      <w:pPr>
+        <w:rPr>
+          <w:lang w:val="en-GB"/>
+        </w:rPr>
+      </w:pPr>
+      <w:r>
+        <w:rPr>
+          <w:lang w:val="en-GB"/>
+        </w:rPr>
+        <w:t>Unlike normal user accounts, administrators can delete any comments from all users. Comment moderation is accessed through the moderation panel by clicking the comments button. A list of all comments on all news items is displayed. Every comment has a black cross on the top right corner, allowing the deletion of said comment.</w:t>
+      </w:r>
+    </w:p>
+    <w:p>
+      <w:pPr>
+        <w:pStyle w:val="Otsikko2"/>
+        <w:numPr>
+          <w:ilvl w:val="1"/>
+          <w:numId w:val="1"/>
+        </w:numPr>
+        <w:rPr>
+          <w:lang w:val="en-GB"/>
+        </w:rPr>
+      </w:pPr>
+      <w:bookmarkStart w:id="11" w:name="_Toc64457374"/>
+      <w:r>
+        <w:rPr>
+          <w:lang w:val="en-GB"/>
+        </w:rPr>
+        <w:t>News moderation</w:t>
+      </w:r>
+      <w:bookmarkEnd w:id="11"/>
+    </w:p>
+    <w:p>
+      <w:pPr>
+        <w:rPr>
+          <w:lang w:val="en-GB"/>
+        </w:rPr>
+      </w:pPr>
+      <w:r>
+        <w:rPr>
+          <w:lang w:val="en-GB"/>
+        </w:rPr>
+        <w:t>Updating or deleting a previously published news items is possible through the moderation panel by clicking the news button. A list of all news items is displayed. Every news item has a black cross on the top right corner, allowing the deletion of said news item. Every news item has an edit icon on the top left corner, allowing the amendment of said news item. Clicking the edit icon will open the news item in the publisher view</w:t>
+      </w:r>
+      <w:r>
+        <w:rPr>
+          <w:lang w:val="en-GB"/>
+        </w:rPr>
+        <w:t xml:space="preserve"> with all the fields already populated. The item may be edited as necessary, and the changes may be saved using the save button.</w:t>
+      </w:r>
+    </w:p>
+    <w:p>
+      <w:pPr>
+        <w:jc w:val="left"/>
+        <w:rPr>
+          <w:lang w:val="en-GB"/>
+        </w:rPr>
+      </w:pPr>
+      <w:r>
+        <w:rPr>
+          <w:lang w:val="en-GB"/>
+        </w:rPr>
+        <w:br w:type="page"/>
+      </w:r>
+    </w:p>
+    <w:p>
+      <w:pPr>
+        <w:pStyle w:val="Otsikko2"/>
+        <w:numPr>
+          <w:ilvl w:val="1"/>
+          <w:numId w:val="1"/>
+        </w:numPr>
+        <w:rPr>
+          <w:lang w:val="en-GB"/>
+        </w:rPr>
+      </w:pPr>
+      <w:bookmarkStart w:id="12" w:name="_Toc64457375"/>
+      <w:r>
+        <w:rPr>
+          <w:lang w:val="en-GB"/>
+        </w:rPr>
+        <w:lastRenderedPageBreak/>
+        <w:t>Advertisements</w:t>
+      </w:r>
+      <w:bookmarkEnd w:id="12"/>
+    </w:p>
+    <w:p>
+      <w:pPr>
+        <w:rPr>
+          <w:lang w:val="en-GB"/>
+        </w:rPr>
+      </w:pPr>
+      <w:r>
+        <w:rPr>
+          <w:noProof/>
+        </w:rPr>
+        <w:drawing>
+          <wp:inline distT="0" distB="0" distL="0" distR="0" wp14:anchorId="1854769C" wp14:editId="154996E7">
+            <wp:extent cx="5400040" cy="4267835"/>
+            <wp:effectExtent l="0" t="0" r="0" b="0"/>
+            <wp:docPr id="5" name="Kuva 5"/>
+            <wp:cNvGraphicFramePr>
+              <a:graphicFrameLocks xmlns:a="http://schemas.openxmlformats.org/drawingml/2006/main" noChangeAspect="1"/>
+            </wp:cNvGraphicFramePr>
+            <a:graphic xmlns:a="http://schemas.openxmlformats.org/drawingml/2006/main">
+              <a:graphicData uri="http://schemas.openxmlformats.org/drawingml/2006/picture">
+                <pic:pic xmlns:pic="http://schemas.openxmlformats.org/drawingml/2006/picture">
+                  <pic:nvPicPr>
+                    <pic:cNvPr id="1" name=""/>
+                    <pic:cNvPicPr/>
+                  </pic:nvPicPr>
+                  <pic:blipFill>
+                    <a:blip r:embed="rId13"/>
+                    <a:stretch>
+                      <a:fillRect/>
+                    </a:stretch>
+                  </pic:blipFill>
+                  <pic:spPr>
+                    <a:xfrm>
+                      <a:off x="0" y="0"/>
+                      <a:ext cx="5400040" cy="4267835"/>
+                    </a:xfrm>
+                    <a:prstGeom prst="rect">
+                      <a:avLst/>
+                    </a:prstGeom>
+                  </pic:spPr>
+                </pic:pic>
+              </a:graphicData>
+            </a:graphic>
+          </wp:inline>
+        </w:drawing>
+      </w:r>
+    </w:p>
+    <w:p>
+      <w:pPr>
+        <w:rPr>
+          <w:i/>
+          <w:iCs/>
+          <w:lang w:val="en-GB"/>
+        </w:rPr>
+      </w:pPr>
+      <w:r>
+        <w:rPr>
+          <w:i/>
+          <w:iCs/>
+          <w:lang w:val="en-GB"/>
+        </w:rPr>
+        <w:t>Illustration of the advertisement manager view</w:t>
+      </w:r>
+    </w:p>
+    <w:p>
+      <w:pPr>
+        <w:rPr>
+          <w:lang w:val="en-GB"/>
+        </w:rPr>
+      </w:pPr>
+      <w:r>
+        <w:rPr>
+          <w:lang w:val="en-GB"/>
+        </w:rPr>
+        <w:t>Advertisements are managed through the moderation panel. Clicking the ads button opens the News Site advertisement</w:t>
+      </w:r>
+      <w:r>
+        <w:rPr>
+          <w:lang w:val="en-GB"/>
+        </w:rPr>
+        <w:t xml:space="preserve"> manager</w:t>
+      </w:r>
+      <w:r>
+        <w:rPr>
+          <w:lang w:val="en-GB"/>
+        </w:rPr>
+        <w:t xml:space="preserve"> view, which displays all current advertisements. Every current advertisement has a black cross on the top right corner of the advertisement. Clicking the black cross will allow a moderator to remove the corresponding advertisement from the site.</w:t>
+      </w:r>
+    </w:p>
+    <w:p>
+      <w:pPr>
+        <w:rPr>
+          <w:lang w:val="en-GB"/>
+        </w:rPr>
+      </w:pPr>
+      <w:r>
+        <w:rPr>
+          <w:lang w:val="en-GB"/>
+        </w:rPr>
+        <w:t xml:space="preserve">New advertisements may be added by clicking the new ad button on the top of the advertisement view. This will open a modal with a picture selection area and a caption text input. A previously uploaded 750 by 1500 picture should be utilised for the advertisement picture. The desired address for the advertisement should be typed to the caption box. </w:t>
+      </w:r>
+      <w:r>
+        <w:rPr>
+          <w:lang w:val="en-GB"/>
+        </w:rPr>
+        <w:t>Clicking insert will create the new advertisement and include it in the advertisement carousel, visible on desktop and tablet devices. Currently, advertisements are not displayed on the mobile version of the site.</w:t>
+      </w:r>
+    </w:p>
+    <w:p>
+      <w:pPr>
+        <w:pStyle w:val="Otsikko2"/>
+        <w:numPr>
+          <w:ilvl w:val="1"/>
+          <w:numId w:val="1"/>
+        </w:numPr>
+        <w:rPr>
+          <w:lang w:val="en-GB"/>
+        </w:rPr>
+      </w:pPr>
+      <w:bookmarkStart w:id="13" w:name="_Toc64457376"/>
+      <w:r>
+        <w:rPr>
+          <w:lang w:val="en-GB"/>
+        </w:rPr>
+        <w:t>Reset</w:t>
+      </w:r>
+      <w:bookmarkEnd w:id="13"/>
+    </w:p>
+    <w:p>
+      <w:pPr>
+        <w:rPr>
+          <w:lang w:val="en-GB"/>
+        </w:rPr>
+      </w:pPr>
+      <w:r>
+        <w:rPr>
+          <w:lang w:val="en-GB"/>
+        </w:rPr>
+        <w:t>The News Site platform may be reset to default story and account configuration by clicking the reset button on the moderation panel. This will permanently remove all user accounts, comments and news items and replace them with the default configuration presented in the source code.</w:t>
+      </w:r>
+    </w:p>
     <w:sectPr>
-      <w:footerReference w:type="default" r:id="rId12"/>
+      <w:footerReference w:type="default" r:id="rId14"/>
       <w:pgSz w:w="11906" w:h="16838" w:code="9"/>
       <w:pgMar w:top="1701" w:right="1701" w:bottom="1701" w:left="1701" w:header="709" w:footer="709" w:gutter="0"/>
       <w:pgNumType w:start="0"/>
@@ -2745,6 +3475,28 @@
       <w:szCs w:val="26"/>
     </w:rPr>
   </w:style>
+  <w:style w:type="paragraph" w:styleId="Otsikko3">
+    <w:name w:val="heading 3"/>
+    <w:basedOn w:val="Normaali"/>
+    <w:next w:val="Normaali"/>
+    <w:link w:val="Otsikko3Char"/>
+    <w:uiPriority w:val="9"/>
+    <w:unhideWhenUsed/>
+    <w:qFormat/>
+    <w:rsid w:val="002B53CE"/>
+    <w:pPr>
+      <w:keepNext/>
+      <w:keepLines/>
+      <w:spacing w:before="40" w:after="0"/>
+      <w:outlineLvl w:val="2"/>
+    </w:pPr>
+    <w:rPr>
+      <w:rFonts w:asciiTheme="majorHAnsi" w:eastAsiaTheme="majorEastAsia" w:hAnsiTheme="majorHAnsi" w:cstheme="majorBidi"/>
+      <w:color w:val="1F3763" w:themeColor="accent1" w:themeShade="7F"/>
+      <w:sz w:val="24"/>
+      <w:szCs w:val="24"/>
+    </w:rPr>
+  </w:style>
   <w:style w:type="character" w:default="1" w:styleId="Kappaleenoletusfontti">
     <w:name w:val="Default Paragraph Font"/>
     <w:uiPriority w:val="1"/>
@@ -2949,6 +3701,19 @@
     <w:link w:val="Alatunniste"/>
     <w:uiPriority w:val="99"/>
     <w:rsid w:val="00FD1FB5"/>
+  </w:style>
+  <w:style w:type="character" w:customStyle="1" w:styleId="Otsikko3Char">
+    <w:name w:val="Otsikko 3 Char"/>
+    <w:basedOn w:val="Kappaleenoletusfontti"/>
+    <w:link w:val="Otsikko3"/>
+    <w:uiPriority w:val="9"/>
+    <w:rsid w:val="002B53CE"/>
+    <w:rPr>
+      <w:rFonts w:asciiTheme="majorHAnsi" w:eastAsiaTheme="majorEastAsia" w:hAnsiTheme="majorHAnsi" w:cstheme="majorBidi"/>
+      <w:color w:val="1F3763" w:themeColor="accent1" w:themeShade="7F"/>
+      <w:sz w:val="24"/>
+      <w:szCs w:val="24"/>
+    </w:rPr>
   </w:style>
 </w:styles>
 </file>

</xml_diff>

<commit_message>
Test Multer With Terminating Dash
</commit_message>
<xml_diff>
--- a/News Site.docx
+++ b/News Site.docx
@@ -354,7 +354,7 @@
             </w:rPr>
             <w:fldChar w:fldCharType="separate"/>
           </w:r>
-          <w:hyperlink w:anchor="_Toc64457363" w:history="1">
+          <w:hyperlink w:anchor="_Toc64460977" w:history="1">
             <w:r>
               <w:rPr>
                 <w:rStyle w:val="Hyperlinkki"/>
@@ -382,7 +382,7 @@
                 <w:noProof/>
                 <w:webHidden/>
               </w:rPr>
-              <w:instrText xml:space="preserve"> PAGEREF _Toc64457363 \h </w:instrText>
+              <w:instrText xml:space="preserve"> PAGEREF _Toc64460977 \h </w:instrText>
             </w:r>
             <w:r>
               <w:rPr>
@@ -425,7 +425,7 @@
               <w:lang w:eastAsia="fi-FI"/>
             </w:rPr>
           </w:pPr>
-          <w:hyperlink w:anchor="_Toc64457364" w:history="1">
+          <w:hyperlink w:anchor="_Toc64460978" w:history="1">
             <w:r>
               <w:rPr>
                 <w:rStyle w:val="Hyperlinkki"/>
@@ -453,7 +453,7 @@
                 <w:noProof/>
                 <w:webHidden/>
               </w:rPr>
-              <w:instrText xml:space="preserve"> PAGEREF _Toc64457364 \h </w:instrText>
+              <w:instrText xml:space="preserve"> PAGEREF _Toc64460978 \h </w:instrText>
             </w:r>
             <w:r>
               <w:rPr>
@@ -496,7 +496,7 @@
               <w:lang w:eastAsia="fi-FI"/>
             </w:rPr>
           </w:pPr>
-          <w:hyperlink w:anchor="_Toc64457365" w:history="1">
+          <w:hyperlink w:anchor="_Toc64460979" w:history="1">
             <w:r>
               <w:rPr>
                 <w:rStyle w:val="Hyperlinkki"/>
@@ -524,7 +524,7 @@
                 <w:noProof/>
                 <w:webHidden/>
               </w:rPr>
-              <w:instrText xml:space="preserve"> PAGEREF _Toc64457365 \h </w:instrText>
+              <w:instrText xml:space="preserve"> PAGEREF _Toc64460979 \h </w:instrText>
             </w:r>
             <w:r>
               <w:rPr>
@@ -567,7 +567,7 @@
               <w:lang w:eastAsia="fi-FI"/>
             </w:rPr>
           </w:pPr>
-          <w:hyperlink w:anchor="_Toc64457366" w:history="1">
+          <w:hyperlink w:anchor="_Toc64460980" w:history="1">
             <w:r>
               <w:rPr>
                 <w:rStyle w:val="Hyperlinkki"/>
@@ -595,7 +595,7 @@
                 <w:noProof/>
                 <w:webHidden/>
               </w:rPr>
-              <w:instrText xml:space="preserve"> PAGEREF _Toc64457366 \h </w:instrText>
+              <w:instrText xml:space="preserve"> PAGEREF _Toc64460980 \h </w:instrText>
             </w:r>
             <w:r>
               <w:rPr>
@@ -638,7 +638,7 @@
               <w:lang w:eastAsia="fi-FI"/>
             </w:rPr>
           </w:pPr>
-          <w:hyperlink w:anchor="_Toc64457367" w:history="1">
+          <w:hyperlink w:anchor="_Toc64460981" w:history="1">
             <w:r>
               <w:rPr>
                 <w:rStyle w:val="Hyperlinkki"/>
@@ -666,7 +666,7 @@
                 <w:noProof/>
                 <w:webHidden/>
               </w:rPr>
-              <w:instrText xml:space="preserve"> PAGEREF _Toc64457367 \h </w:instrText>
+              <w:instrText xml:space="preserve"> PAGEREF _Toc64460981 \h </w:instrText>
             </w:r>
             <w:r>
               <w:rPr>
@@ -709,14 +709,14 @@
               <w:lang w:eastAsia="fi-FI"/>
             </w:rPr>
           </w:pPr>
-          <w:hyperlink w:anchor="_Toc64457368" w:history="1">
+          <w:hyperlink w:anchor="_Toc64460982" w:history="1">
             <w:r>
               <w:rPr>
                 <w:rStyle w:val="Hyperlinkki"/>
                 <w:noProof/>
                 <w:lang w:val="en-GB"/>
               </w:rPr>
-              <w:t>2.4. Account management</w:t>
+              <w:t>2.4. Signing up and logging in</w:t>
             </w:r>
             <w:r>
               <w:rPr>
@@ -737,7 +737,78 @@
                 <w:noProof/>
                 <w:webHidden/>
               </w:rPr>
-              <w:instrText xml:space="preserve"> PAGEREF _Toc64457368 \h </w:instrText>
+              <w:instrText xml:space="preserve"> PAGEREF _Toc64460982 \h </w:instrText>
+            </w:r>
+            <w:r>
+              <w:rPr>
+                <w:noProof/>
+                <w:webHidden/>
+              </w:rPr>
+            </w:r>
+            <w:r>
+              <w:rPr>
+                <w:noProof/>
+                <w:webHidden/>
+              </w:rPr>
+              <w:fldChar w:fldCharType="separate"/>
+            </w:r>
+            <w:r>
+              <w:rPr>
+                <w:noProof/>
+                <w:webHidden/>
+              </w:rPr>
+              <w:t>4</w:t>
+            </w:r>
+            <w:r>
+              <w:rPr>
+                <w:noProof/>
+                <w:webHidden/>
+              </w:rPr>
+              <w:fldChar w:fldCharType="end"/>
+            </w:r>
+          </w:hyperlink>
+        </w:p>
+        <w:p>
+          <w:pPr>
+            <w:pStyle w:val="Sisluet2"/>
+            <w:tabs>
+              <w:tab w:val="right" w:leader="dot" w:pos="8494"/>
+            </w:tabs>
+            <w:rPr>
+              <w:rFonts w:eastAsiaTheme="minorEastAsia"/>
+              <w:noProof/>
+              <w:lang w:eastAsia="fi-FI"/>
+            </w:rPr>
+          </w:pPr>
+          <w:hyperlink w:anchor="_Toc64460983" w:history="1">
+            <w:r>
+              <w:rPr>
+                <w:rStyle w:val="Hyperlinkki"/>
+                <w:noProof/>
+                <w:lang w:val="en-GB"/>
+              </w:rPr>
+              <w:t>2.5. Account management</w:t>
+            </w:r>
+            <w:r>
+              <w:rPr>
+                <w:noProof/>
+                <w:webHidden/>
+              </w:rPr>
+              <w:tab/>
+            </w:r>
+            <w:r>
+              <w:rPr>
+                <w:noProof/>
+                <w:webHidden/>
+              </w:rPr>
+              <w:fldChar w:fldCharType="begin"/>
+            </w:r>
+            <w:r>
+              <w:rPr>
+                <w:noProof/>
+                <w:webHidden/>
+              </w:rPr>
+              <w:instrText xml:space="preserve"> PAGEREF _Toc64460983 \h </w:instrText>
             </w:r>
             <w:r>
               <w:rPr>
@@ -780,7 +851,7 @@
               <w:lang w:eastAsia="fi-FI"/>
             </w:rPr>
           </w:pPr>
-          <w:hyperlink w:anchor="_Toc64457369" w:history="1">
+          <w:hyperlink w:anchor="_Toc64460984" w:history="1">
             <w:r>
               <w:rPr>
                 <w:rStyle w:val="Hyperlinkki"/>
@@ -808,7 +879,7 @@
                 <w:noProof/>
                 <w:webHidden/>
               </w:rPr>
-              <w:instrText xml:space="preserve"> PAGEREF _Toc64457369 \h </w:instrText>
+              <w:instrText xml:space="preserve"> PAGEREF _Toc64460984 \h </w:instrText>
             </w:r>
             <w:r>
               <w:rPr>
@@ -851,7 +922,7 @@
               <w:lang w:eastAsia="fi-FI"/>
             </w:rPr>
           </w:pPr>
-          <w:hyperlink w:anchor="_Toc64457370" w:history="1">
+          <w:hyperlink w:anchor="_Toc64460985" w:history="1">
             <w:r>
               <w:rPr>
                 <w:rStyle w:val="Hyperlinkki"/>
@@ -879,7 +950,7 @@
                 <w:noProof/>
                 <w:webHidden/>
               </w:rPr>
-              <w:instrText xml:space="preserve"> PAGEREF _Toc64457370 \h </w:instrText>
+              <w:instrText xml:space="preserve"> PAGEREF _Toc64460985 \h </w:instrText>
             </w:r>
             <w:r>
               <w:rPr>
@@ -922,7 +993,7 @@
               <w:lang w:eastAsia="fi-FI"/>
             </w:rPr>
           </w:pPr>
-          <w:hyperlink w:anchor="_Toc64457371" w:history="1">
+          <w:hyperlink w:anchor="_Toc64460986" w:history="1">
             <w:r>
               <w:rPr>
                 <w:rStyle w:val="Hyperlinkki"/>
@@ -950,7 +1021,7 @@
                 <w:noProof/>
                 <w:webHidden/>
               </w:rPr>
-              <w:instrText xml:space="preserve"> PAGEREF _Toc64457371 \h </w:instrText>
+              <w:instrText xml:space="preserve"> PAGEREF _Toc64460986 \h </w:instrText>
             </w:r>
             <w:r>
               <w:rPr>
@@ -993,7 +1064,7 @@
               <w:lang w:eastAsia="fi-FI"/>
             </w:rPr>
           </w:pPr>
-          <w:hyperlink w:anchor="_Toc64457372" w:history="1">
+          <w:hyperlink w:anchor="_Toc64460987" w:history="1">
             <w:r>
               <w:rPr>
                 <w:rStyle w:val="Hyperlinkki"/>
@@ -1021,7 +1092,7 @@
                 <w:noProof/>
                 <w:webHidden/>
               </w:rPr>
-              <w:instrText xml:space="preserve"> PAGEREF _Toc64457372 \h </w:instrText>
+              <w:instrText xml:space="preserve"> PAGEREF _Toc64460987 \h </w:instrText>
             </w:r>
             <w:r>
               <w:rPr>
@@ -1064,7 +1135,7 @@
               <w:lang w:eastAsia="fi-FI"/>
             </w:rPr>
           </w:pPr>
-          <w:hyperlink w:anchor="_Toc64457373" w:history="1">
+          <w:hyperlink w:anchor="_Toc64460988" w:history="1">
             <w:r>
               <w:rPr>
                 <w:rStyle w:val="Hyperlinkki"/>
@@ -1092,7 +1163,7 @@
                 <w:noProof/>
                 <w:webHidden/>
               </w:rPr>
-              <w:instrText xml:space="preserve"> PAGEREF _Toc64457373 \h </w:instrText>
+              <w:instrText xml:space="preserve"> PAGEREF _Toc64460988 \h </w:instrText>
             </w:r>
             <w:r>
               <w:rPr>
@@ -1135,7 +1206,7 @@
               <w:lang w:eastAsia="fi-FI"/>
             </w:rPr>
           </w:pPr>
-          <w:hyperlink w:anchor="_Toc64457374" w:history="1">
+          <w:hyperlink w:anchor="_Toc64460989" w:history="1">
             <w:r>
               <w:rPr>
                 <w:rStyle w:val="Hyperlinkki"/>
@@ -1163,7 +1234,7 @@
                 <w:noProof/>
                 <w:webHidden/>
               </w:rPr>
-              <w:instrText xml:space="preserve"> PAGEREF _Toc64457374 \h </w:instrText>
+              <w:instrText xml:space="preserve"> PAGEREF _Toc64460989 \h </w:instrText>
             </w:r>
             <w:r>
               <w:rPr>
@@ -1206,7 +1277,7 @@
               <w:lang w:eastAsia="fi-FI"/>
             </w:rPr>
           </w:pPr>
-          <w:hyperlink w:anchor="_Toc64457375" w:history="1">
+          <w:hyperlink w:anchor="_Toc64460990" w:history="1">
             <w:r>
               <w:rPr>
                 <w:rStyle w:val="Hyperlinkki"/>
@@ -1234,7 +1305,7 @@
                 <w:noProof/>
                 <w:webHidden/>
               </w:rPr>
-              <w:instrText xml:space="preserve"> PAGEREF _Toc64457375 \h </w:instrText>
+              <w:instrText xml:space="preserve"> PAGEREF _Toc64460990 \h </w:instrText>
             </w:r>
             <w:r>
               <w:rPr>
@@ -1277,7 +1348,7 @@
               <w:lang w:eastAsia="fi-FI"/>
             </w:rPr>
           </w:pPr>
-          <w:hyperlink w:anchor="_Toc64457376" w:history="1">
+          <w:hyperlink w:anchor="_Toc64460991" w:history="1">
             <w:r>
               <w:rPr>
                 <w:rStyle w:val="Hyperlinkki"/>
@@ -1305,7 +1376,7 @@
                 <w:noProof/>
                 <w:webHidden/>
               </w:rPr>
-              <w:instrText xml:space="preserve"> PAGEREF _Toc64457376 \h </w:instrText>
+              <w:instrText xml:space="preserve"> PAGEREF _Toc64460991 \h </w:instrText>
             </w:r>
             <w:r>
               <w:rPr>
@@ -1377,7 +1448,7 @@
           <w:lang w:val="en-GB"/>
         </w:rPr>
       </w:pPr>
-      <w:bookmarkStart w:id="0" w:name="_Toc64457363"/>
+      <w:bookmarkStart w:id="0" w:name="_Toc64460977"/>
       <w:r>
         <w:rPr>
           <w:lang w:val="en-GB"/>
@@ -1668,7 +1739,7 @@
           <w:lang w:val="en-GB"/>
         </w:rPr>
       </w:pPr>
-      <w:bookmarkStart w:id="1" w:name="_Toc64457364"/>
+      <w:bookmarkStart w:id="1" w:name="_Toc64460978"/>
       <w:r>
         <w:rPr>
           <w:lang w:val="en-GB"/>
@@ -1702,7 +1773,7 @@
           <w:lang w:val="en-GB"/>
         </w:rPr>
       </w:pPr>
-      <w:bookmarkStart w:id="2" w:name="_Toc64457365"/>
+      <w:bookmarkStart w:id="2" w:name="_Toc64460979"/>
       <w:r>
         <w:rPr>
           <w:lang w:val="en-GB"/>
@@ -1786,7 +1857,7 @@
           <w:lang w:val="en-GB"/>
         </w:rPr>
       </w:pPr>
-      <w:bookmarkStart w:id="3" w:name="_Toc64457366"/>
+      <w:bookmarkStart w:id="3" w:name="_Toc64460980"/>
       <w:r>
         <w:rPr>
           <w:lang w:val="en-GB"/>
@@ -1846,7 +1917,7 @@
           <w:lang w:val="en-GB"/>
         </w:rPr>
       </w:pPr>
-      <w:bookmarkStart w:id="4" w:name="_Toc64457367"/>
+      <w:bookmarkStart w:id="4" w:name="_Toc64460981"/>
       <w:r>
         <w:rPr>
           <w:lang w:val="en-GB"/>
@@ -1898,14 +1969,53 @@
           <w:lang w:val="en-GB"/>
         </w:rPr>
       </w:pPr>
-      <w:bookmarkStart w:id="5" w:name="_Toc64457368"/>
+      <w:bookmarkStart w:id="5" w:name="_Toc64460982"/>
+      <w:r>
+        <w:rPr>
+          <w:lang w:val="en-GB"/>
+        </w:rPr>
+        <w:t>Signing up and logging in</w:t>
+      </w:r>
+      <w:bookmarkEnd w:id="5"/>
+    </w:p>
+    <w:p>
+      <w:pPr>
+        <w:rPr>
+          <w:lang w:val="en-GB"/>
+        </w:rPr>
+      </w:pPr>
+      <w:r>
+        <w:rPr>
+          <w:lang w:val="en-GB"/>
+        </w:rPr>
+        <w:t xml:space="preserve">The log in button on the top right corner of the News Site </w:t>
+      </w:r>
+      <w:r>
+        <w:rPr>
+          <w:lang w:val="en-GB"/>
+        </w:rPr>
+        <w:t>platform leads to the login page. Below the credential inputs and login button is a link to the sign-up form. A valid email address and username consisting of 8 to 16 alphanumeric characters as well as a password must be provided. Clicking the sign-up button on the sign-up form will create a new user account with the desired credentials and redirect the browser back to the login form.</w:t>
+      </w:r>
+    </w:p>
+    <w:p>
+      <w:pPr>
+        <w:pStyle w:val="Otsikko2"/>
+        <w:numPr>
+          <w:ilvl w:val="1"/>
+          <w:numId w:val="1"/>
+        </w:numPr>
+        <w:rPr>
+          <w:lang w:val="en-GB"/>
+        </w:rPr>
+      </w:pPr>
+      <w:bookmarkStart w:id="6" w:name="_Toc64460983"/>
       <w:r>
         <w:rPr>
           <w:lang w:val="en-GB"/>
         </w:rPr>
         <w:t>Account management</w:t>
       </w:r>
-      <w:bookmarkEnd w:id="5"/>
+      <w:bookmarkEnd w:id="6"/>
     </w:p>
     <w:p>
       <w:pPr>
@@ -2001,14 +2111,6 @@
         </w:rPr>
         <w:t>Users may change their avatar by clicking their current avatar picture, review their comment history and delete their own comments, and if desired, unregister from the service completely by clicking the red delete account button.</w:t>
       </w:r>
-    </w:p>
-    <w:p>
-      <w:pPr>
-        <w:jc w:val="left"/>
-        <w:rPr>
-          <w:lang w:val="en-GB"/>
-        </w:rPr>
-      </w:pPr>
       <w:r>
         <w:rPr>
           <w:lang w:val="en-GB"/>
@@ -2027,7 +2129,7 @@
           <w:lang w:val="en-GB"/>
         </w:rPr>
       </w:pPr>
-      <w:bookmarkStart w:id="6" w:name="_Toc64457369"/>
+      <w:bookmarkStart w:id="7" w:name="_Toc64460984"/>
       <w:r>
         <w:rPr>
           <w:lang w:val="en-GB"/>
@@ -2035,7 +2137,7 @@
         <w:lastRenderedPageBreak/>
         <w:t>Content moderation</w:t>
       </w:r>
-      <w:bookmarkEnd w:id="6"/>
+      <w:bookmarkEnd w:id="7"/>
     </w:p>
     <w:p>
       <w:pPr>
@@ -2079,14 +2181,14 @@
           <w:lang w:val="en-GB"/>
         </w:rPr>
       </w:pPr>
-      <w:bookmarkStart w:id="7" w:name="_Toc64457370"/>
+      <w:bookmarkStart w:id="8" w:name="_Toc64460985"/>
       <w:r>
         <w:rPr>
           <w:lang w:val="en-GB"/>
         </w:rPr>
         <w:t>Moderation actions overview</w:t>
       </w:r>
-      <w:bookmarkEnd w:id="7"/>
+      <w:bookmarkEnd w:id="8"/>
     </w:p>
     <w:p>
       <w:pPr>
@@ -2163,18 +2265,20 @@
           <w:lang w:val="en-GB"/>
         </w:rPr>
       </w:pPr>
-      <w:bookmarkStart w:id="8" w:name="_Toc64457371"/>
+      <w:bookmarkStart w:id="9" w:name="_Toc64460986"/>
       <w:r>
         <w:rPr>
           <w:lang w:val="en-GB"/>
         </w:rPr>
         <w:t>Uploading picture assets</w:t>
       </w:r>
-      <w:bookmarkEnd w:id="8"/>
-    </w:p>
-    <w:p>
-      <w:pPr>
-        <w:rPr>
+      <w:bookmarkEnd w:id="9"/>
+    </w:p>
+    <w:p>
+      <w:pPr>
+        <w:rPr>
+          <w:b/>
+          <w:bCs/>
           <w:lang w:val="en-GB"/>
         </w:rPr>
       </w:pPr>
@@ -2196,7 +2300,7 @@
           <w:lang w:val="en-GB"/>
         </w:rPr>
       </w:pPr>
-      <w:bookmarkStart w:id="9" w:name="_Toc64457372"/>
+      <w:bookmarkStart w:id="10" w:name="_Toc64460987"/>
       <w:r>
         <w:rPr>
           <w:lang w:val="en-GB"/>
@@ -2204,7 +2308,7 @@
         <w:lastRenderedPageBreak/>
         <w:t>Publishing news items</w:t>
       </w:r>
-      <w:bookmarkEnd w:id="9"/>
+      <w:bookmarkEnd w:id="10"/>
     </w:p>
     <w:p>
       <w:pPr>
@@ -2322,7 +2426,7 @@
           <w:lang w:val="en-GB"/>
         </w:rPr>
       </w:pPr>
-      <w:bookmarkStart w:id="10" w:name="_Toc64457373"/>
+      <w:bookmarkStart w:id="11" w:name="_Toc64460988"/>
       <w:r>
         <w:rPr>
           <w:lang w:val="en-GB"/>
@@ -2330,7 +2434,7 @@
         <w:lastRenderedPageBreak/>
         <w:t>Comment moderation</w:t>
       </w:r>
-      <w:bookmarkEnd w:id="10"/>
+      <w:bookmarkEnd w:id="11"/>
     </w:p>
     <w:p>
       <w:pPr>
@@ -2356,67 +2460,13 @@
           <w:lang w:val="en-GB"/>
         </w:rPr>
       </w:pPr>
-      <w:bookmarkStart w:id="11" w:name="_Toc64457374"/>
+      <w:bookmarkStart w:id="12" w:name="_Toc64460989"/>
       <w:r>
         <w:rPr>
           <w:lang w:val="en-GB"/>
         </w:rPr>
         <w:t>News moderation</w:t>
       </w:r>
-      <w:bookmarkEnd w:id="11"/>
-    </w:p>
-    <w:p>
-      <w:pPr>
-        <w:rPr>
-          <w:lang w:val="en-GB"/>
-        </w:rPr>
-      </w:pPr>
-      <w:r>
-        <w:rPr>
-          <w:lang w:val="en-GB"/>
-        </w:rPr>
-        <w:t>Updating or deleting a previously published news items is possible through the moderation panel by clicking the news button. A list of all news items is displayed. Every news item has a black cross on the top right corner, allowing the deletion of said news item. Every news item has an edit icon on the top left corner, allowing the amendment of said news item. Clicking the edit icon will open the news item in the publisher view</w:t>
-      </w:r>
-      <w:r>
-        <w:rPr>
-          <w:lang w:val="en-GB"/>
-        </w:rPr>
-        <w:t xml:space="preserve"> with all the fields already populated. The item may be edited as necessary, and the changes may be saved using the save button.</w:t>
-      </w:r>
-    </w:p>
-    <w:p>
-      <w:pPr>
-        <w:jc w:val="left"/>
-        <w:rPr>
-          <w:lang w:val="en-GB"/>
-        </w:rPr>
-      </w:pPr>
-      <w:r>
-        <w:rPr>
-          <w:lang w:val="en-GB"/>
-        </w:rPr>
-        <w:br w:type="page"/>
-      </w:r>
-    </w:p>
-    <w:p>
-      <w:pPr>
-        <w:pStyle w:val="Otsikko2"/>
-        <w:numPr>
-          <w:ilvl w:val="1"/>
-          <w:numId w:val="1"/>
-        </w:numPr>
-        <w:rPr>
-          <w:lang w:val="en-GB"/>
-        </w:rPr>
-      </w:pPr>
-      <w:bookmarkStart w:id="12" w:name="_Toc64457375"/>
-      <w:r>
-        <w:rPr>
-          <w:lang w:val="en-GB"/>
-        </w:rPr>
-        <w:lastRenderedPageBreak/>
-        <w:t>Advertisements</w:t>
-      </w:r>
       <w:bookmarkEnd w:id="12"/>
     </w:p>
     <w:p>
@@ -2430,10 +2480,10 @@
           <w:noProof/>
         </w:rPr>
         <w:drawing>
-          <wp:inline distT="0" distB="0" distL="0" distR="0" wp14:anchorId="1854769C" wp14:editId="154996E7">
-            <wp:extent cx="5400040" cy="4267835"/>
+          <wp:inline distT="0" distB="0" distL="0" distR="0" wp14:anchorId="6017C5DC" wp14:editId="37918820">
+            <wp:extent cx="5400040" cy="4217035"/>
             <wp:effectExtent l="0" t="0" r="0" b="0"/>
-            <wp:docPr id="5" name="Kuva 5"/>
+            <wp:docPr id="6" name="Kuva 6"/>
             <wp:cNvGraphicFramePr>
               <a:graphicFrameLocks xmlns:a="http://schemas.openxmlformats.org/drawingml/2006/main" noChangeAspect="1"/>
             </wp:cNvGraphicFramePr>
@@ -2453,6 +2503,124 @@
                   <pic:spPr>
                     <a:xfrm>
                       <a:off x="0" y="0"/>
+                      <a:ext cx="5400040" cy="4217035"/>
+                    </a:xfrm>
+                    <a:prstGeom prst="rect">
+                      <a:avLst/>
+                    </a:prstGeom>
+                  </pic:spPr>
+                </pic:pic>
+              </a:graphicData>
+            </a:graphic>
+          </wp:inline>
+        </w:drawing>
+      </w:r>
+    </w:p>
+    <w:p>
+      <w:pPr>
+        <w:rPr>
+          <w:i/>
+          <w:iCs/>
+          <w:lang w:val="en-GB"/>
+        </w:rPr>
+      </w:pPr>
+      <w:r>
+        <w:rPr>
+          <w:i/>
+          <w:iCs/>
+          <w:lang w:val="en-GB"/>
+        </w:rPr>
+        <w:t>Illustration of the news moderation view</w:t>
+      </w:r>
+    </w:p>
+    <w:p>
+      <w:pPr>
+        <w:rPr>
+          <w:lang w:val="en-GB"/>
+        </w:rPr>
+      </w:pPr>
+      <w:r>
+        <w:rPr>
+          <w:lang w:val="en-GB"/>
+        </w:rPr>
+        <w:t>Updating or deleting a previously published news items is possible through the moderation panel by clicking the news button. A list of all news items is displayed. Every news item has a black cross on the top right corner, allowing the deletion of said news item. Every news item has an edit icon on the top left corner, allowing the amendment of said news item. Clicking the edit icon will open the news item in the publisher view</w:t>
+      </w:r>
+      <w:r>
+        <w:rPr>
+          <w:lang w:val="en-GB"/>
+        </w:rPr>
+        <w:t xml:space="preserve"> with all the fields already populated. The item may be edited as necessary, and the changes may be saved using the save button.</w:t>
+      </w:r>
+    </w:p>
+    <w:p>
+      <w:pPr>
+        <w:jc w:val="left"/>
+        <w:rPr>
+          <w:lang w:val="en-GB"/>
+        </w:rPr>
+      </w:pPr>
+      <w:r>
+        <w:rPr>
+          <w:lang w:val="en-GB"/>
+        </w:rPr>
+        <w:br w:type="page"/>
+      </w:r>
+    </w:p>
+    <w:p>
+      <w:pPr>
+        <w:pStyle w:val="Otsikko2"/>
+        <w:numPr>
+          <w:ilvl w:val="1"/>
+          <w:numId w:val="1"/>
+        </w:numPr>
+        <w:rPr>
+          <w:lang w:val="en-GB"/>
+        </w:rPr>
+      </w:pPr>
+      <w:bookmarkStart w:id="13" w:name="_Toc64460990"/>
+      <w:r>
+        <w:rPr>
+          <w:lang w:val="en-GB"/>
+        </w:rPr>
+        <w:lastRenderedPageBreak/>
+        <w:t>Advertisements</w:t>
+      </w:r>
+      <w:bookmarkEnd w:id="13"/>
+    </w:p>
+    <w:p>
+      <w:pPr>
+        <w:rPr>
+          <w:lang w:val="en-GB"/>
+        </w:rPr>
+      </w:pPr>
+      <w:r>
+        <w:rPr>
+          <w:noProof/>
+        </w:rPr>
+        <w:drawing>
+          <wp:inline distT="0" distB="0" distL="0" distR="0" wp14:anchorId="1854769C" wp14:editId="154996E7">
+            <wp:extent cx="5400040" cy="4267835"/>
+            <wp:effectExtent l="0" t="0" r="0" b="0"/>
+            <wp:docPr id="5" name="Kuva 5"/>
+            <wp:cNvGraphicFramePr>
+              <a:graphicFrameLocks xmlns:a="http://schemas.openxmlformats.org/drawingml/2006/main" noChangeAspect="1"/>
+            </wp:cNvGraphicFramePr>
+            <a:graphic xmlns:a="http://schemas.openxmlformats.org/drawingml/2006/main">
+              <a:graphicData uri="http://schemas.openxmlformats.org/drawingml/2006/picture">
+                <pic:pic xmlns:pic="http://schemas.openxmlformats.org/drawingml/2006/picture">
+                  <pic:nvPicPr>
+                    <pic:cNvPr id="1" name=""/>
+                    <pic:cNvPicPr/>
+                  </pic:nvPicPr>
+                  <pic:blipFill>
+                    <a:blip r:embed="rId14"/>
+                    <a:stretch>
+                      <a:fillRect/>
+                    </a:stretch>
+                  </pic:blipFill>
+                  <pic:spPr>
+                    <a:xfrm>
+                      <a:off x="0" y="0"/>
                       <a:ext cx="5400040" cy="4267835"/>
                     </a:xfrm>
                     <a:prstGeom prst="rect">
@@ -2538,14 +2706,14 @@
           <w:lang w:val="en-GB"/>
         </w:rPr>
       </w:pPr>
-      <w:bookmarkStart w:id="13" w:name="_Toc64457376"/>
+      <w:bookmarkStart w:id="14" w:name="_Toc64460991"/>
       <w:r>
         <w:rPr>
           <w:lang w:val="en-GB"/>
         </w:rPr>
         <w:t>Reset</w:t>
       </w:r>
-      <w:bookmarkEnd w:id="13"/>
+      <w:bookmarkEnd w:id="14"/>
     </w:p>
     <w:p>
       <w:pPr>
@@ -2561,7 +2729,7 @@
       </w:r>
     </w:p>
     <w:sectPr>
-      <w:footerReference w:type="default" r:id="rId14"/>
+      <w:footerReference w:type="default" r:id="rId15"/>
       <w:pgSz w:w="11906" w:h="16838" w:code="9"/>
       <w:pgMar w:top="1701" w:right="1701" w:bottom="1701" w:left="1701" w:header="709" w:footer="709" w:gutter="0"/>
       <w:pgNumType w:start="0"/>

</xml_diff>

<commit_message>
Market Tracker Weather Bias, Continue Work on Docs
</commit_message>
<xml_diff>
--- a/News Site.docx
+++ b/News Site.docx
@@ -354,7 +354,7 @@
             </w:rPr>
             <w:fldChar w:fldCharType="separate"/>
           </w:r>
-          <w:hyperlink w:anchor="_Toc64460977" w:history="1">
+          <w:hyperlink w:anchor="_Toc64535735" w:history="1">
             <w:r>
               <w:rPr>
                 <w:rStyle w:val="Hyperlinkki"/>
@@ -382,7 +382,7 @@
                 <w:noProof/>
                 <w:webHidden/>
               </w:rPr>
-              <w:instrText xml:space="preserve"> PAGEREF _Toc64460977 \h </w:instrText>
+              <w:instrText xml:space="preserve"> PAGEREF _Toc64535735 \h </w:instrText>
             </w:r>
             <w:r>
               <w:rPr>
@@ -425,7 +425,7 @@
               <w:lang w:eastAsia="fi-FI"/>
             </w:rPr>
           </w:pPr>
-          <w:hyperlink w:anchor="_Toc64460978" w:history="1">
+          <w:hyperlink w:anchor="_Toc64535736" w:history="1">
             <w:r>
               <w:rPr>
                 <w:rStyle w:val="Hyperlinkki"/>
@@ -453,7 +453,7 @@
                 <w:noProof/>
                 <w:webHidden/>
               </w:rPr>
-              <w:instrText xml:space="preserve"> PAGEREF _Toc64460978 \h </w:instrText>
+              <w:instrText xml:space="preserve"> PAGEREF _Toc64535736 \h </w:instrText>
             </w:r>
             <w:r>
               <w:rPr>
@@ -496,7 +496,7 @@
               <w:lang w:eastAsia="fi-FI"/>
             </w:rPr>
           </w:pPr>
-          <w:hyperlink w:anchor="_Toc64460979" w:history="1">
+          <w:hyperlink w:anchor="_Toc64535737" w:history="1">
             <w:r>
               <w:rPr>
                 <w:rStyle w:val="Hyperlinkki"/>
@@ -524,7 +524,7 @@
                 <w:noProof/>
                 <w:webHidden/>
               </w:rPr>
-              <w:instrText xml:space="preserve"> PAGEREF _Toc64460979 \h </w:instrText>
+              <w:instrText xml:space="preserve"> PAGEREF _Toc64535737 \h </w:instrText>
             </w:r>
             <w:r>
               <w:rPr>
@@ -567,7 +567,7 @@
               <w:lang w:eastAsia="fi-FI"/>
             </w:rPr>
           </w:pPr>
-          <w:hyperlink w:anchor="_Toc64460980" w:history="1">
+          <w:hyperlink w:anchor="_Toc64535738" w:history="1">
             <w:r>
               <w:rPr>
                 <w:rStyle w:val="Hyperlinkki"/>
@@ -595,7 +595,7 @@
                 <w:noProof/>
                 <w:webHidden/>
               </w:rPr>
-              <w:instrText xml:space="preserve"> PAGEREF _Toc64460980 \h </w:instrText>
+              <w:instrText xml:space="preserve"> PAGEREF _Toc64535738 \h </w:instrText>
             </w:r>
             <w:r>
               <w:rPr>
@@ -638,7 +638,7 @@
               <w:lang w:eastAsia="fi-FI"/>
             </w:rPr>
           </w:pPr>
-          <w:hyperlink w:anchor="_Toc64460981" w:history="1">
+          <w:hyperlink w:anchor="_Toc64535739" w:history="1">
             <w:r>
               <w:rPr>
                 <w:rStyle w:val="Hyperlinkki"/>
@@ -666,7 +666,7 @@
                 <w:noProof/>
                 <w:webHidden/>
               </w:rPr>
-              <w:instrText xml:space="preserve"> PAGEREF _Toc64460981 \h </w:instrText>
+              <w:instrText xml:space="preserve"> PAGEREF _Toc64535739 \h </w:instrText>
             </w:r>
             <w:r>
               <w:rPr>
@@ -709,7 +709,7 @@
               <w:lang w:eastAsia="fi-FI"/>
             </w:rPr>
           </w:pPr>
-          <w:hyperlink w:anchor="_Toc64460982" w:history="1">
+          <w:hyperlink w:anchor="_Toc64535740" w:history="1">
             <w:r>
               <w:rPr>
                 <w:rStyle w:val="Hyperlinkki"/>
@@ -737,7 +737,7 @@
                 <w:noProof/>
                 <w:webHidden/>
               </w:rPr>
-              <w:instrText xml:space="preserve"> PAGEREF _Toc64460982 \h </w:instrText>
+              <w:instrText xml:space="preserve"> PAGEREF _Toc64535740 \h </w:instrText>
             </w:r>
             <w:r>
               <w:rPr>
@@ -780,7 +780,7 @@
               <w:lang w:eastAsia="fi-FI"/>
             </w:rPr>
           </w:pPr>
-          <w:hyperlink w:anchor="_Toc64460983" w:history="1">
+          <w:hyperlink w:anchor="_Toc64535741" w:history="1">
             <w:r>
               <w:rPr>
                 <w:rStyle w:val="Hyperlinkki"/>
@@ -808,7 +808,7 @@
                 <w:noProof/>
                 <w:webHidden/>
               </w:rPr>
-              <w:instrText xml:space="preserve"> PAGEREF _Toc64460983 \h </w:instrText>
+              <w:instrText xml:space="preserve"> PAGEREF _Toc64535741 \h </w:instrText>
             </w:r>
             <w:r>
               <w:rPr>
@@ -829,6 +829,77 @@
                 <w:webHidden/>
               </w:rPr>
               <w:t>4</w:t>
+            </w:r>
+            <w:r>
+              <w:rPr>
+                <w:noProof/>
+                <w:webHidden/>
+              </w:rPr>
+              <w:fldChar w:fldCharType="end"/>
+            </w:r>
+          </w:hyperlink>
+        </w:p>
+        <w:p>
+          <w:pPr>
+            <w:pStyle w:val="Sisluet2"/>
+            <w:tabs>
+              <w:tab w:val="right" w:leader="dot" w:pos="8494"/>
+            </w:tabs>
+            <w:rPr>
+              <w:rFonts w:eastAsiaTheme="minorEastAsia"/>
+              <w:noProof/>
+              <w:lang w:eastAsia="fi-FI"/>
+            </w:rPr>
+          </w:pPr>
+          <w:hyperlink w:anchor="_Toc64535742" w:history="1">
+            <w:r>
+              <w:rPr>
+                <w:rStyle w:val="Hyperlinkki"/>
+                <w:noProof/>
+                <w:lang w:val="en-GB"/>
+              </w:rPr>
+              <w:t>2.6. Market tracker</w:t>
+            </w:r>
+            <w:r>
+              <w:rPr>
+                <w:noProof/>
+                <w:webHidden/>
+              </w:rPr>
+              <w:tab/>
+            </w:r>
+            <w:r>
+              <w:rPr>
+                <w:noProof/>
+                <w:webHidden/>
+              </w:rPr>
+              <w:fldChar w:fldCharType="begin"/>
+            </w:r>
+            <w:r>
+              <w:rPr>
+                <w:noProof/>
+                <w:webHidden/>
+              </w:rPr>
+              <w:instrText xml:space="preserve"> PAGEREF _Toc64535742 \h </w:instrText>
+            </w:r>
+            <w:r>
+              <w:rPr>
+                <w:noProof/>
+                <w:webHidden/>
+              </w:rPr>
+            </w:r>
+            <w:r>
+              <w:rPr>
+                <w:noProof/>
+                <w:webHidden/>
+              </w:rPr>
+              <w:fldChar w:fldCharType="separate"/>
+            </w:r>
+            <w:r>
+              <w:rPr>
+                <w:noProof/>
+                <w:webHidden/>
+              </w:rPr>
+              <w:t>5</w:t>
             </w:r>
             <w:r>
               <w:rPr>
@@ -851,7 +922,7 @@
               <w:lang w:eastAsia="fi-FI"/>
             </w:rPr>
           </w:pPr>
-          <w:hyperlink w:anchor="_Toc64460984" w:history="1">
+          <w:hyperlink w:anchor="_Toc64535743" w:history="1">
             <w:r>
               <w:rPr>
                 <w:rStyle w:val="Hyperlinkki"/>
@@ -879,7 +950,7 @@
                 <w:noProof/>
                 <w:webHidden/>
               </w:rPr>
-              <w:instrText xml:space="preserve"> PAGEREF _Toc64460984 \h </w:instrText>
+              <w:instrText xml:space="preserve"> PAGEREF _Toc64535743 \h </w:instrText>
             </w:r>
             <w:r>
               <w:rPr>
@@ -899,7 +970,7 @@
                 <w:noProof/>
                 <w:webHidden/>
               </w:rPr>
-              <w:t>5</w:t>
+              <w:t>6</w:t>
             </w:r>
             <w:r>
               <w:rPr>
@@ -922,7 +993,7 @@
               <w:lang w:eastAsia="fi-FI"/>
             </w:rPr>
           </w:pPr>
-          <w:hyperlink w:anchor="_Toc64460985" w:history="1">
+          <w:hyperlink w:anchor="_Toc64535744" w:history="1">
             <w:r>
               <w:rPr>
                 <w:rStyle w:val="Hyperlinkki"/>
@@ -950,7 +1021,7 @@
                 <w:noProof/>
                 <w:webHidden/>
               </w:rPr>
-              <w:instrText xml:space="preserve"> PAGEREF _Toc64460985 \h </w:instrText>
+              <w:instrText xml:space="preserve"> PAGEREF _Toc64535744 \h </w:instrText>
             </w:r>
             <w:r>
               <w:rPr>
@@ -970,7 +1041,7 @@
                 <w:noProof/>
                 <w:webHidden/>
               </w:rPr>
-              <w:t>5</w:t>
+              <w:t>6</w:t>
             </w:r>
             <w:r>
               <w:rPr>
@@ -993,7 +1064,7 @@
               <w:lang w:eastAsia="fi-FI"/>
             </w:rPr>
           </w:pPr>
-          <w:hyperlink w:anchor="_Toc64460986" w:history="1">
+          <w:hyperlink w:anchor="_Toc64535745" w:history="1">
             <w:r>
               <w:rPr>
                 <w:rStyle w:val="Hyperlinkki"/>
@@ -1021,7 +1092,7 @@
                 <w:noProof/>
                 <w:webHidden/>
               </w:rPr>
-              <w:instrText xml:space="preserve"> PAGEREF _Toc64460986 \h </w:instrText>
+              <w:instrText xml:space="preserve"> PAGEREF _Toc64535745 \h </w:instrText>
             </w:r>
             <w:r>
               <w:rPr>
@@ -1041,7 +1112,7 @@
                 <w:noProof/>
                 <w:webHidden/>
               </w:rPr>
-              <w:t>5</w:t>
+              <w:t>6</w:t>
             </w:r>
             <w:r>
               <w:rPr>
@@ -1064,7 +1135,7 @@
               <w:lang w:eastAsia="fi-FI"/>
             </w:rPr>
           </w:pPr>
-          <w:hyperlink w:anchor="_Toc64460987" w:history="1">
+          <w:hyperlink w:anchor="_Toc64535746" w:history="1">
             <w:r>
               <w:rPr>
                 <w:rStyle w:val="Hyperlinkki"/>
@@ -1092,7 +1163,7 @@
                 <w:noProof/>
                 <w:webHidden/>
               </w:rPr>
-              <w:instrText xml:space="preserve"> PAGEREF _Toc64460987 \h </w:instrText>
+              <w:instrText xml:space="preserve"> PAGEREF _Toc64535746 \h </w:instrText>
             </w:r>
             <w:r>
               <w:rPr>
@@ -1112,7 +1183,7 @@
                 <w:noProof/>
                 <w:webHidden/>
               </w:rPr>
-              <w:t>6</w:t>
+              <w:t>7</w:t>
             </w:r>
             <w:r>
               <w:rPr>
@@ -1135,7 +1206,7 @@
               <w:lang w:eastAsia="fi-FI"/>
             </w:rPr>
           </w:pPr>
-          <w:hyperlink w:anchor="_Toc64460988" w:history="1">
+          <w:hyperlink w:anchor="_Toc64535747" w:history="1">
             <w:r>
               <w:rPr>
                 <w:rStyle w:val="Hyperlinkki"/>
@@ -1163,7 +1234,7 @@
                 <w:noProof/>
                 <w:webHidden/>
               </w:rPr>
-              <w:instrText xml:space="preserve"> PAGEREF _Toc64460988 \h </w:instrText>
+              <w:instrText xml:space="preserve"> PAGEREF _Toc64535747 \h </w:instrText>
             </w:r>
             <w:r>
               <w:rPr>
@@ -1183,7 +1254,7 @@
                 <w:noProof/>
                 <w:webHidden/>
               </w:rPr>
-              <w:t>7</w:t>
+              <w:t>8</w:t>
             </w:r>
             <w:r>
               <w:rPr>
@@ -1206,7 +1277,7 @@
               <w:lang w:eastAsia="fi-FI"/>
             </w:rPr>
           </w:pPr>
-          <w:hyperlink w:anchor="_Toc64460989" w:history="1">
+          <w:hyperlink w:anchor="_Toc64535748" w:history="1">
             <w:r>
               <w:rPr>
                 <w:rStyle w:val="Hyperlinkki"/>
@@ -1234,7 +1305,7 @@
                 <w:noProof/>
                 <w:webHidden/>
               </w:rPr>
-              <w:instrText xml:space="preserve"> PAGEREF _Toc64460989 \h </w:instrText>
+              <w:instrText xml:space="preserve"> PAGEREF _Toc64535748 \h </w:instrText>
             </w:r>
             <w:r>
               <w:rPr>
@@ -1254,7 +1325,7 @@
                 <w:noProof/>
                 <w:webHidden/>
               </w:rPr>
-              <w:t>7</w:t>
+              <w:t>8</w:t>
             </w:r>
             <w:r>
               <w:rPr>
@@ -1277,7 +1348,7 @@
               <w:lang w:eastAsia="fi-FI"/>
             </w:rPr>
           </w:pPr>
-          <w:hyperlink w:anchor="_Toc64460990" w:history="1">
+          <w:hyperlink w:anchor="_Toc64535749" w:history="1">
             <w:r>
               <w:rPr>
                 <w:rStyle w:val="Hyperlinkki"/>
@@ -1305,7 +1376,7 @@
                 <w:noProof/>
                 <w:webHidden/>
               </w:rPr>
-              <w:instrText xml:space="preserve"> PAGEREF _Toc64460990 \h </w:instrText>
+              <w:instrText xml:space="preserve"> PAGEREF _Toc64535749 \h </w:instrText>
             </w:r>
             <w:r>
               <w:rPr>
@@ -1325,7 +1396,7 @@
                 <w:noProof/>
                 <w:webHidden/>
               </w:rPr>
-              <w:t>8</w:t>
+              <w:t>9</w:t>
             </w:r>
             <w:r>
               <w:rPr>
@@ -1348,7 +1419,7 @@
               <w:lang w:eastAsia="fi-FI"/>
             </w:rPr>
           </w:pPr>
-          <w:hyperlink w:anchor="_Toc64460991" w:history="1">
+          <w:hyperlink w:anchor="_Toc64535750" w:history="1">
             <w:r>
               <w:rPr>
                 <w:rStyle w:val="Hyperlinkki"/>
@@ -1376,7 +1447,7 @@
                 <w:noProof/>
                 <w:webHidden/>
               </w:rPr>
-              <w:instrText xml:space="preserve"> PAGEREF _Toc64460991 \h </w:instrText>
+              <w:instrText xml:space="preserve"> PAGEREF _Toc64535750 \h </w:instrText>
             </w:r>
             <w:r>
               <w:rPr>
@@ -1396,7 +1467,7 @@
                 <w:noProof/>
                 <w:webHidden/>
               </w:rPr>
-              <w:t>8</w:t>
+              <w:t>9</w:t>
             </w:r>
             <w:r>
               <w:rPr>
@@ -1448,7 +1519,7 @@
           <w:lang w:val="en-GB"/>
         </w:rPr>
       </w:pPr>
-      <w:bookmarkStart w:id="0" w:name="_Toc64460977"/>
+      <w:bookmarkStart w:id="0" w:name="_Toc64535735"/>
       <w:r>
         <w:rPr>
           <w:lang w:val="en-GB"/>
@@ -1739,7 +1810,7 @@
           <w:lang w:val="en-GB"/>
         </w:rPr>
       </w:pPr>
-      <w:bookmarkStart w:id="1" w:name="_Toc64460978"/>
+      <w:bookmarkStart w:id="1" w:name="_Toc64535736"/>
       <w:r>
         <w:rPr>
           <w:lang w:val="en-GB"/>
@@ -1773,7 +1844,7 @@
           <w:lang w:val="en-GB"/>
         </w:rPr>
       </w:pPr>
-      <w:bookmarkStart w:id="2" w:name="_Toc64460979"/>
+      <w:bookmarkStart w:id="2" w:name="_Toc64535737"/>
       <w:r>
         <w:rPr>
           <w:lang w:val="en-GB"/>
@@ -1857,7 +1928,7 @@
           <w:lang w:val="en-GB"/>
         </w:rPr>
       </w:pPr>
-      <w:bookmarkStart w:id="3" w:name="_Toc64460980"/>
+      <w:bookmarkStart w:id="3" w:name="_Toc64535738"/>
       <w:r>
         <w:rPr>
           <w:lang w:val="en-GB"/>
@@ -1917,7 +1988,7 @@
           <w:lang w:val="en-GB"/>
         </w:rPr>
       </w:pPr>
-      <w:bookmarkStart w:id="4" w:name="_Toc64460981"/>
+      <w:bookmarkStart w:id="4" w:name="_Toc64535739"/>
       <w:r>
         <w:rPr>
           <w:lang w:val="en-GB"/>
@@ -1955,7 +2026,19 @@
         <w:rPr>
           <w:lang w:val="en-GB"/>
         </w:rPr>
-        <w:t>Authenticated comments are comments left by users who have created an account on the News Site service and are currently logged in on said account. These comments differ from anonymous comments in two ways. The obvious difference is the fact that the username and avatar are displayed right next to the comment. The second difference is that authenticated comments may be deleted by the commenter if desired.</w:t>
+        <w:t xml:space="preserve">Authenticated comments are comments left by users who have created an account on the News Site service and are currently logged in on said account. These comments differ from anonymous comments in two ways. The </w:t>
+      </w:r>
+      <w:r>
+        <w:rPr>
+          <w:lang w:val="en-GB"/>
+        </w:rPr>
+        <w:t>primary</w:t>
+      </w:r>
+      <w:r>
+        <w:rPr>
+          <w:lang w:val="en-GB"/>
+        </w:rPr>
+        <w:t xml:space="preserve"> difference is the fact that the username and avatar are displayed right next to the comment. The second difference is that authenticated comments may be deleted by the commenter if desired.</w:t>
       </w:r>
     </w:p>
     <w:p>
@@ -1969,7 +2052,7 @@
           <w:lang w:val="en-GB"/>
         </w:rPr>
       </w:pPr>
-      <w:bookmarkStart w:id="5" w:name="_Toc64460982"/>
+      <w:bookmarkStart w:id="5" w:name="_Toc64535740"/>
       <w:r>
         <w:rPr>
           <w:lang w:val="en-GB"/>
@@ -2008,7 +2091,7 @@
           <w:lang w:val="en-GB"/>
         </w:rPr>
       </w:pPr>
-      <w:bookmarkStart w:id="6" w:name="_Toc64460983"/>
+      <w:bookmarkStart w:id="6" w:name="_Toc64535741"/>
       <w:r>
         <w:rPr>
           <w:lang w:val="en-GB"/>
@@ -2123,64 +2206,6 @@
         </w:rPr>
         <w:t>Users may change their avatar by clicking their current avatar picture, review their comment history and delete their own comments, and if desired, unregister from the service completely by clicking the red delete account button.</w:t>
       </w:r>
-      <w:r>
-        <w:rPr>
-          <w:lang w:val="en-GB"/>
-        </w:rPr>
-        <w:br w:type="page"/>
-      </w:r>
-    </w:p>
-    <w:p>
-      <w:pPr>
-        <w:pStyle w:val="Otsikko1"/>
-        <w:numPr>
-          <w:ilvl w:val="0"/>
-          <w:numId w:val="1"/>
-        </w:numPr>
-        <w:rPr>
-          <w:lang w:val="en-GB"/>
-        </w:rPr>
-      </w:pPr>
-      <w:bookmarkStart w:id="7" w:name="_Toc64460984"/>
-      <w:r>
-        <w:rPr>
-          <w:lang w:val="en-GB"/>
-        </w:rPr>
-        <w:lastRenderedPageBreak/>
-        <w:t>Content moderation</w:t>
-      </w:r>
-      <w:bookmarkEnd w:id="7"/>
-    </w:p>
-    <w:p>
-      <w:pPr>
-        <w:rPr>
-          <w:lang w:val="en-GB"/>
-        </w:rPr>
-      </w:pPr>
-      <w:r>
-        <w:rPr>
-          <w:lang w:val="en-GB"/>
-        </w:rPr>
-        <w:t>News Site platform has a comprehensive administration panel available to authenticated administrators.</w:t>
-      </w:r>
-      <w:r>
-        <w:rPr>
-          <w:lang w:val="en-GB"/>
-        </w:rPr>
-        <w:t xml:space="preserve"> The tools may be accessed by clicking a link labelled moderation, only available to authenticated administrators, at the top right corner of the page.</w:t>
-      </w:r>
-      <w:r>
-        <w:rPr>
-          <w:lang w:val="en-GB"/>
-        </w:rPr>
-        <w:t xml:space="preserve"> </w:t>
-      </w:r>
-      <w:r>
-        <w:rPr>
-          <w:lang w:val="en-GB"/>
-        </w:rPr>
-        <w:t>This chapter covers the basics of the most important moderation tools.</w:t>
-      </w:r>
     </w:p>
     <w:p>
       <w:pPr>
@@ -2193,14 +2218,15 @@
           <w:lang w:val="en-GB"/>
         </w:rPr>
       </w:pPr>
-      <w:bookmarkStart w:id="8" w:name="_Toc64460985"/>
-      <w:r>
-        <w:rPr>
-          <w:lang w:val="en-GB"/>
-        </w:rPr>
-        <w:t>Moderation actions overview</w:t>
-      </w:r>
-      <w:bookmarkEnd w:id="8"/>
+      <w:bookmarkStart w:id="7" w:name="_Toc64535742"/>
+      <w:r>
+        <w:rPr>
+          <w:lang w:val="en-GB"/>
+        </w:rPr>
+        <w:lastRenderedPageBreak/>
+        <w:t>Market tracker</w:t>
+      </w:r>
+      <w:bookmarkEnd w:id="7"/>
     </w:p>
     <w:p>
       <w:pPr>
@@ -2213,10 +2239,10 @@
           <w:noProof/>
         </w:rPr>
         <w:drawing>
-          <wp:inline distT="0" distB="0" distL="0" distR="0" wp14:anchorId="2AB93450" wp14:editId="1E18AF37">
-            <wp:extent cx="3743325" cy="3714750"/>
-            <wp:effectExtent l="0" t="0" r="9525" b="0"/>
-            <wp:docPr id="7" name="Kuva 7"/>
+          <wp:inline distT="0" distB="0" distL="0" distR="0" wp14:anchorId="35F05C28" wp14:editId="3936912A">
+            <wp:extent cx="5400040" cy="2627630"/>
+            <wp:effectExtent l="0" t="0" r="0" b="1270"/>
+            <wp:docPr id="3" name="Kuva 3"/>
             <wp:cNvGraphicFramePr>
               <a:graphicFrameLocks xmlns:a="http://schemas.openxmlformats.org/drawingml/2006/main" noChangeAspect="1"/>
             </wp:cNvGraphicFramePr>
@@ -2236,7 +2262,7 @@
                   <pic:spPr>
                     <a:xfrm>
                       <a:off x="0" y="0"/>
-                      <a:ext cx="3743325" cy="3714750"/>
+                      <a:ext cx="5400040" cy="2627630"/>
                     </a:xfrm>
                     <a:prstGeom prst="rect">
                       <a:avLst/>
@@ -2263,7 +2289,78 @@
           <w:iCs/>
           <w:lang w:val="en-GB"/>
         </w:rPr>
-        <w:t>Illustration of moderation panel available for authenticated administrators</w:t>
+        <w:t>Illustration of News Site Market Tracker</w:t>
+      </w:r>
+    </w:p>
+    <w:p>
+      <w:pPr>
+        <w:rPr>
+          <w:lang w:val="en-GB"/>
+        </w:rPr>
+      </w:pPr>
+      <w:r>
+        <w:rPr>
+          <w:lang w:val="en-GB"/>
+        </w:rPr>
+        <w:t>News Site Market Tracker tracks the movements of a random number. The number is influenced periodically by current local weather in Oulu, Finland. Weather data is provided by Open Weather Map API. The Market Tracker can be found in the business section of the site. To navigate to the business section, a link labelled business on the top left corner of the site may be clicked.</w:t>
+      </w:r>
+      <w:r>
+        <w:rPr>
+          <w:lang w:val="en-GB"/>
+        </w:rPr>
+        <w:br w:type="page"/>
+      </w:r>
+    </w:p>
+    <w:p>
+      <w:pPr>
+        <w:pStyle w:val="Otsikko1"/>
+        <w:numPr>
+          <w:ilvl w:val="0"/>
+          <w:numId w:val="1"/>
+        </w:numPr>
+        <w:rPr>
+          <w:lang w:val="en-GB"/>
+        </w:rPr>
+      </w:pPr>
+      <w:bookmarkStart w:id="8" w:name="_Toc64535743"/>
+      <w:r>
+        <w:rPr>
+          <w:lang w:val="en-GB"/>
+        </w:rPr>
+        <w:lastRenderedPageBreak/>
+        <w:t>Content moderation</w:t>
+      </w:r>
+      <w:bookmarkEnd w:id="8"/>
+    </w:p>
+    <w:p>
+      <w:pPr>
+        <w:rPr>
+          <w:lang w:val="en-GB"/>
+        </w:rPr>
+      </w:pPr>
+      <w:r>
+        <w:rPr>
+          <w:lang w:val="en-GB"/>
+        </w:rPr>
+        <w:t>News Site platform has a comprehensive administration panel available to authenticated administrators.</w:t>
+      </w:r>
+      <w:r>
+        <w:rPr>
+          <w:lang w:val="en-GB"/>
+        </w:rPr>
+        <w:t xml:space="preserve"> The tools may be accessed by clicking a link labelled moderation, only available to authenticated administrators, at the top right corner of the page.</w:t>
+      </w:r>
+      <w:r>
+        <w:rPr>
+          <w:lang w:val="en-GB"/>
+        </w:rPr>
+        <w:t xml:space="preserve"> </w:t>
+      </w:r>
+      <w:r>
+        <w:rPr>
+          <w:lang w:val="en-GB"/>
+        </w:rPr>
+        <w:t>This chapter covers the basics of the most important moderation tools.</w:t>
       </w:r>
     </w:p>
     <w:p>
@@ -2277,12 +2374,12 @@
           <w:lang w:val="en-GB"/>
         </w:rPr>
       </w:pPr>
-      <w:bookmarkStart w:id="9" w:name="_Toc64460986"/>
-      <w:r>
-        <w:rPr>
-          <w:lang w:val="en-GB"/>
-        </w:rPr>
-        <w:t>Uploading picture assets</w:t>
+      <w:bookmarkStart w:id="9" w:name="_Toc64535744"/>
+      <w:r>
+        <w:rPr>
+          <w:lang w:val="en-GB"/>
+        </w:rPr>
+        <w:t>Moderation actions overview</w:t>
       </w:r>
       <w:bookmarkEnd w:id="9"/>
     </w:p>
@@ -2294,111 +2391,13 @@
       </w:pPr>
       <w:r>
         <w:rPr>
-          <w:lang w:val="en-GB"/>
-        </w:rPr>
-        <w:t>Picture assets may be uploaded</w:t>
-      </w:r>
-      <w:r>
-        <w:rPr>
-          <w:lang w:val="en-GB"/>
-        </w:rPr>
-        <w:t xml:space="preserve"> for permanent storage</w:t>
-      </w:r>
-      <w:r>
-        <w:rPr>
-          <w:lang w:val="en-GB"/>
-        </w:rPr>
-        <w:t xml:space="preserve"> by clicking the pictures button on the moderation panel. This will make an upload box available. The pictures view also displays all current</w:t>
-      </w:r>
-      <w:r>
-        <w:rPr>
-          <w:lang w:val="en-GB"/>
-        </w:rPr>
-        <w:t>ly stored picture assets</w:t>
-      </w:r>
-      <w:r>
-        <w:rPr>
-          <w:lang w:val="en-GB"/>
-        </w:rPr>
-        <w:t>. Unneeded picture assets may be deleted by clicking them and selecting the delete option. Notice that some picture assets belong to the default configuration of the News Site platform and may not be deleted.</w:t>
-      </w:r>
-      <w:r>
-        <w:rPr>
-          <w:lang w:val="en-GB"/>
-        </w:rPr>
-        <w:t xml:space="preserve"> </w:t>
-      </w:r>
-      <w:r>
-        <w:rPr>
-          <w:b/>
-          <w:bCs/>
-          <w:lang w:val="en-GB"/>
-        </w:rPr>
-        <w:t>Due to file system limitations, uploading image assets is not available on the Heroku demo.</w:t>
-      </w:r>
-      <w:r>
-        <w:rPr>
-          <w:b/>
-          <w:bCs/>
-          <w:lang w:val="en-GB"/>
-        </w:rPr>
-        <w:t xml:space="preserve"> </w:t>
-      </w:r>
-      <w:r>
-        <w:rPr>
-          <w:lang w:val="en-GB"/>
-        </w:rPr>
-        <w:t>The asset uploading functionality requires read-write access to the persistent file system, which is not available on Heroku.</w:t>
-      </w:r>
-      <w:r>
-        <w:rPr>
-          <w:lang w:val="en-GB"/>
-        </w:rPr>
-        <w:t xml:space="preserve"> For news items, CORS-allowed pictures may be utilised from sites allowing such requests</w:t>
-      </w:r>
-      <w:r>
-        <w:rPr>
-          <w:lang w:val="en-GB"/>
-        </w:rPr>
-        <w:t>.</w:t>
-      </w:r>
-    </w:p>
-    <w:p>
-      <w:pPr>
-        <w:pStyle w:val="Otsikko2"/>
-        <w:numPr>
-          <w:ilvl w:val="1"/>
-          <w:numId w:val="1"/>
-        </w:numPr>
-        <w:rPr>
-          <w:lang w:val="en-GB"/>
-        </w:rPr>
-      </w:pPr>
-      <w:bookmarkStart w:id="10" w:name="_Toc64460987"/>
-      <w:r>
-        <w:rPr>
-          <w:lang w:val="en-GB"/>
-        </w:rPr>
-        <w:lastRenderedPageBreak/>
-        <w:t>Publishing news items</w:t>
-      </w:r>
-      <w:bookmarkEnd w:id="10"/>
-    </w:p>
-    <w:p>
-      <w:pPr>
-        <w:rPr>
-          <w:lang w:val="en-GB"/>
-        </w:rPr>
-      </w:pPr>
-      <w:r>
-        <w:rPr>
           <w:noProof/>
         </w:rPr>
         <w:drawing>
-          <wp:inline distT="0" distB="0" distL="0" distR="0" wp14:anchorId="080A2634" wp14:editId="37C6C661">
-            <wp:extent cx="5400040" cy="5327015"/>
-            <wp:effectExtent l="0" t="0" r="0" b="6985"/>
-            <wp:docPr id="4" name="Kuva 4"/>
+          <wp:inline distT="0" distB="0" distL="0" distR="0" wp14:anchorId="2AB93450" wp14:editId="1E18AF37">
+            <wp:extent cx="3743325" cy="3714750"/>
+            <wp:effectExtent l="0" t="0" r="9525" b="0"/>
+            <wp:docPr id="7" name="Kuva 7"/>
             <wp:cNvGraphicFramePr>
               <a:graphicFrameLocks xmlns:a="http://schemas.openxmlformats.org/drawingml/2006/main" noChangeAspect="1"/>
             </wp:cNvGraphicFramePr>
@@ -2418,7 +2417,7 @@
                   <pic:spPr>
                     <a:xfrm>
                       <a:off x="0" y="0"/>
-                      <a:ext cx="5400040" cy="5327015"/>
+                      <a:ext cx="3743325" cy="3714750"/>
                     </a:xfrm>
                     <a:prstGeom prst="rect">
                       <a:avLst/>
@@ -2445,48 +2444,7 @@
           <w:iCs/>
           <w:lang w:val="en-GB"/>
         </w:rPr>
-        <w:t xml:space="preserve">Illustration of </w:t>
-      </w:r>
-      <w:r>
-        <w:rPr>
-          <w:i/>
-          <w:iCs/>
-          <w:lang w:val="en-GB"/>
-        </w:rPr>
-        <w:t>the publisher view</w:t>
-      </w:r>
-    </w:p>
-    <w:p>
-      <w:pPr>
-        <w:rPr>
-          <w:lang w:val="en-GB"/>
-        </w:rPr>
-      </w:pPr>
-      <w:r>
-        <w:rPr>
-          <w:lang w:val="en-GB"/>
-        </w:rPr>
-        <w:t>New news items are created using the publisher view. The view is accessible from moderation panel by clicking the publish story button. Pictures, YouTube videos and pull quotes may be added to a news item by clicking the corresponding buttons right below the content field. Adding a picture, YouTube video or pull quote will append the content field with the corresponding JSON string, and the news item preview will display the added media.</w:t>
-      </w:r>
-      <w:r>
-        <w:rPr>
-          <w:lang w:val="en-GB"/>
-        </w:rPr>
-        <w:t xml:space="preserve"> Clicking the post button will publish the news item and redirect the browser to the newly created news item.</w:t>
-      </w:r>
-    </w:p>
-    <w:p>
-      <w:pPr>
-        <w:jc w:val="left"/>
-        <w:rPr>
-          <w:lang w:val="en-GB"/>
-        </w:rPr>
-      </w:pPr>
-      <w:r>
-        <w:rPr>
-          <w:lang w:val="en-GB"/>
-        </w:rPr>
-        <w:br w:type="page"/>
+        <w:t>Illustration of moderation panel available for authenticated administrators</w:t>
       </w:r>
     </w:p>
     <w:p>
@@ -2500,27 +2458,90 @@
           <w:lang w:val="en-GB"/>
         </w:rPr>
       </w:pPr>
-      <w:bookmarkStart w:id="11" w:name="_Toc64460988"/>
-      <w:r>
-        <w:rPr>
-          <w:lang w:val="en-GB"/>
-        </w:rPr>
-        <w:lastRenderedPageBreak/>
-        <w:t>Comment moderation</w:t>
-      </w:r>
-      <w:bookmarkEnd w:id="11"/>
-    </w:p>
-    <w:p>
-      <w:pPr>
-        <w:rPr>
-          <w:lang w:val="en-GB"/>
-        </w:rPr>
-      </w:pPr>
-      <w:r>
-        <w:rPr>
-          <w:lang w:val="en-GB"/>
-        </w:rPr>
-        <w:t>Unlike normal user accounts, administrators can delete any comments from all users. Comment moderation is accessed through the moderation panel by clicking the comments button. A list of all comments on all news items is displayed. Every comment has a black cross on the top right corner, allowing the deletion of said comment.</w:t>
+      <w:bookmarkStart w:id="10" w:name="_Toc64535745"/>
+      <w:r>
+        <w:rPr>
+          <w:lang w:val="en-GB"/>
+        </w:rPr>
+        <w:t>Uploading picture assets</w:t>
+      </w:r>
+      <w:bookmarkEnd w:id="10"/>
+    </w:p>
+    <w:p>
+      <w:pPr>
+        <w:rPr>
+          <w:lang w:val="en-GB"/>
+        </w:rPr>
+      </w:pPr>
+      <w:r>
+        <w:rPr>
+          <w:lang w:val="en-GB"/>
+        </w:rPr>
+        <w:t>Picture assets may be uploaded</w:t>
+      </w:r>
+      <w:r>
+        <w:rPr>
+          <w:lang w:val="en-GB"/>
+        </w:rPr>
+        <w:t xml:space="preserve"> for permanent storage</w:t>
+      </w:r>
+      <w:r>
+        <w:rPr>
+          <w:lang w:val="en-GB"/>
+        </w:rPr>
+        <w:t xml:space="preserve"> by clicking the pictures button on the moderation panel. This will make an upload box available. The pictures view also displays all current</w:t>
+      </w:r>
+      <w:r>
+        <w:rPr>
+          <w:lang w:val="en-GB"/>
+        </w:rPr>
+        <w:t>ly stored picture assets</w:t>
+      </w:r>
+      <w:r>
+        <w:rPr>
+          <w:lang w:val="en-GB"/>
+        </w:rPr>
+        <w:t>. Unneeded picture assets may be deleted by clicking them and selecting the delete option. Notice that some picture assets belong to the default configuration of the News Site platform and may not be deleted.</w:t>
+      </w:r>
+      <w:r>
+        <w:rPr>
+          <w:lang w:val="en-GB"/>
+        </w:rPr>
+        <w:t xml:space="preserve"> </w:t>
+      </w:r>
+      <w:r>
+        <w:rPr>
+          <w:b/>
+          <w:bCs/>
+          <w:lang w:val="en-GB"/>
+        </w:rPr>
+        <w:t>Due to file system limitations, uploading image assets is not available on the Heroku demo.</w:t>
+      </w:r>
+      <w:r>
+        <w:rPr>
+          <w:b/>
+          <w:bCs/>
+          <w:lang w:val="en-GB"/>
+        </w:rPr>
+        <w:t xml:space="preserve"> </w:t>
+      </w:r>
+      <w:r>
+        <w:rPr>
+          <w:lang w:val="en-GB"/>
+        </w:rPr>
+        <w:t>The asset uploading functionality requires read-write access to the persistent file system, which is not available on Heroku.</w:t>
+      </w:r>
+      <w:r>
+        <w:rPr>
+          <w:lang w:val="en-GB"/>
+        </w:rPr>
+        <w:t xml:space="preserve"> For news items, CORS-allowed pictures may be utilised from sites allowing such requests</w:t>
+      </w:r>
+      <w:r>
+        <w:rPr>
+          <w:lang w:val="en-GB"/>
+        </w:rPr>
+        <w:t>.</w:t>
       </w:r>
     </w:p>
     <w:p>
@@ -2534,14 +2555,15 @@
           <w:lang w:val="en-GB"/>
         </w:rPr>
       </w:pPr>
-      <w:bookmarkStart w:id="12" w:name="_Toc64460989"/>
-      <w:r>
-        <w:rPr>
-          <w:lang w:val="en-GB"/>
-        </w:rPr>
-        <w:t>News moderation</w:t>
-      </w:r>
-      <w:bookmarkEnd w:id="12"/>
+      <w:bookmarkStart w:id="11" w:name="_Toc64535746"/>
+      <w:r>
+        <w:rPr>
+          <w:lang w:val="en-GB"/>
+        </w:rPr>
+        <w:lastRenderedPageBreak/>
+        <w:t>Publishing news items</w:t>
+      </w:r>
+      <w:bookmarkEnd w:id="11"/>
     </w:p>
     <w:p>
       <w:pPr>
@@ -2554,10 +2576,10 @@
           <w:noProof/>
         </w:rPr>
         <w:drawing>
-          <wp:inline distT="0" distB="0" distL="0" distR="0" wp14:anchorId="6017C5DC" wp14:editId="37918820">
-            <wp:extent cx="5400040" cy="4217035"/>
-            <wp:effectExtent l="0" t="0" r="0" b="0"/>
-            <wp:docPr id="6" name="Kuva 6"/>
+          <wp:inline distT="0" distB="0" distL="0" distR="0" wp14:anchorId="080A2634" wp14:editId="37C6C661">
+            <wp:extent cx="5400040" cy="5327015"/>
+            <wp:effectExtent l="0" t="0" r="0" b="6985"/>
+            <wp:docPr id="4" name="Kuva 4"/>
             <wp:cNvGraphicFramePr>
               <a:graphicFrameLocks xmlns:a="http://schemas.openxmlformats.org/drawingml/2006/main" noChangeAspect="1"/>
             </wp:cNvGraphicFramePr>
@@ -2577,7 +2599,7 @@
                   <pic:spPr>
                     <a:xfrm>
                       <a:off x="0" y="0"/>
-                      <a:ext cx="5400040" cy="4217035"/>
+                      <a:ext cx="5400040" cy="5327015"/>
                     </a:xfrm>
                     <a:prstGeom prst="rect">
                       <a:avLst/>
@@ -2604,26 +2626,34 @@
           <w:iCs/>
           <w:lang w:val="en-GB"/>
         </w:rPr>
-        <w:t>Illustration of the news moderation view</w:t>
-      </w:r>
-    </w:p>
-    <w:p>
-      <w:pPr>
-        <w:rPr>
-          <w:lang w:val="en-GB"/>
-        </w:rPr>
-      </w:pPr>
-      <w:r>
-        <w:rPr>
-          <w:lang w:val="en-GB"/>
-        </w:rPr>
-        <w:t>Updating or deleting a previously published news items is possible through the moderation panel by clicking the news button. A list of all news items is displayed. Every news item has a black cross on the top right corner, allowing the deletion of said news item. Every news item has an edit icon on the top left corner, allowing the amendment of said news item. Clicking the edit icon will open the news item in the publisher view</w:t>
-      </w:r>
-      <w:r>
-        <w:rPr>
-          <w:lang w:val="en-GB"/>
-        </w:rPr>
-        <w:t xml:space="preserve"> with all the fields already populated. The item may be edited as necessary, and the changes may be saved using the save button.</w:t>
+        <w:t xml:space="preserve">Illustration of </w:t>
+      </w:r>
+      <w:r>
+        <w:rPr>
+          <w:i/>
+          <w:iCs/>
+          <w:lang w:val="en-GB"/>
+        </w:rPr>
+        <w:t>the publisher view</w:t>
+      </w:r>
+    </w:p>
+    <w:p>
+      <w:pPr>
+        <w:rPr>
+          <w:lang w:val="en-GB"/>
+        </w:rPr>
+      </w:pPr>
+      <w:r>
+        <w:rPr>
+          <w:lang w:val="en-GB"/>
+        </w:rPr>
+        <w:t>New news items are created using the publisher view. The view is accessible from moderation panel by clicking the publish story button. Pictures, YouTube videos and pull quotes may be added to a news item by clicking the corresponding buttons right below the content field. Adding a picture, YouTube video or pull quote will append the content field with the corresponding JSON string, and the news item preview will display the added media.</w:t>
+      </w:r>
+      <w:r>
+        <w:rPr>
+          <w:lang w:val="en-GB"/>
+        </w:rPr>
+        <w:t xml:space="preserve"> Clicking the post button will publish the news item and redirect the browser to the newly created news item.</w:t>
       </w:r>
     </w:p>
     <w:p>
@@ -2651,13 +2681,46 @@
           <w:lang w:val="en-GB"/>
         </w:rPr>
       </w:pPr>
-      <w:bookmarkStart w:id="13" w:name="_Toc64460990"/>
+      <w:bookmarkStart w:id="12" w:name="_Toc64535747"/>
       <w:r>
         <w:rPr>
           <w:lang w:val="en-GB"/>
         </w:rPr>
         <w:lastRenderedPageBreak/>
-        <w:t>Advertisements</w:t>
+        <w:t>Comment moderation</w:t>
+      </w:r>
+      <w:bookmarkEnd w:id="12"/>
+    </w:p>
+    <w:p>
+      <w:pPr>
+        <w:rPr>
+          <w:lang w:val="en-GB"/>
+        </w:rPr>
+      </w:pPr>
+      <w:r>
+        <w:rPr>
+          <w:lang w:val="en-GB"/>
+        </w:rPr>
+        <w:t>Unlike normal user accounts, administrators can delete any comments from all users. Comment moderation is accessed through the moderation panel by clicking the comments button. A list of all comments on all news items is displayed. Every comment has a black cross on the top right corner, allowing the deletion of said comment.</w:t>
+      </w:r>
+    </w:p>
+    <w:p>
+      <w:pPr>
+        <w:pStyle w:val="Otsikko2"/>
+        <w:numPr>
+          <w:ilvl w:val="1"/>
+          <w:numId w:val="1"/>
+        </w:numPr>
+        <w:rPr>
+          <w:lang w:val="en-GB"/>
+        </w:rPr>
+      </w:pPr>
+      <w:bookmarkStart w:id="13" w:name="_Toc64535748"/>
+      <w:r>
+        <w:rPr>
+          <w:lang w:val="en-GB"/>
+        </w:rPr>
+        <w:t>News moderation</w:t>
       </w:r>
       <w:bookmarkEnd w:id="13"/>
     </w:p>
@@ -2672,10 +2735,10 @@
           <w:noProof/>
         </w:rPr>
         <w:drawing>
-          <wp:inline distT="0" distB="0" distL="0" distR="0" wp14:anchorId="1854769C" wp14:editId="154996E7">
-            <wp:extent cx="5400040" cy="4267835"/>
+          <wp:inline distT="0" distB="0" distL="0" distR="0" wp14:anchorId="6017C5DC" wp14:editId="37918820">
+            <wp:extent cx="5400040" cy="4217035"/>
             <wp:effectExtent l="0" t="0" r="0" b="0"/>
-            <wp:docPr id="5" name="Kuva 5"/>
+            <wp:docPr id="6" name="Kuva 6"/>
             <wp:cNvGraphicFramePr>
               <a:graphicFrameLocks xmlns:a="http://schemas.openxmlformats.org/drawingml/2006/main" noChangeAspect="1"/>
             </wp:cNvGraphicFramePr>
@@ -2695,6 +2758,124 @@
                   <pic:spPr>
                     <a:xfrm>
                       <a:off x="0" y="0"/>
+                      <a:ext cx="5400040" cy="4217035"/>
+                    </a:xfrm>
+                    <a:prstGeom prst="rect">
+                      <a:avLst/>
+                    </a:prstGeom>
+                  </pic:spPr>
+                </pic:pic>
+              </a:graphicData>
+            </a:graphic>
+          </wp:inline>
+        </w:drawing>
+      </w:r>
+    </w:p>
+    <w:p>
+      <w:pPr>
+        <w:rPr>
+          <w:i/>
+          <w:iCs/>
+          <w:lang w:val="en-GB"/>
+        </w:rPr>
+      </w:pPr>
+      <w:r>
+        <w:rPr>
+          <w:i/>
+          <w:iCs/>
+          <w:lang w:val="en-GB"/>
+        </w:rPr>
+        <w:t>Illustration of the news moderation view</w:t>
+      </w:r>
+    </w:p>
+    <w:p>
+      <w:pPr>
+        <w:rPr>
+          <w:lang w:val="en-GB"/>
+        </w:rPr>
+      </w:pPr>
+      <w:r>
+        <w:rPr>
+          <w:lang w:val="en-GB"/>
+        </w:rPr>
+        <w:t>Updating or deleting a previously published news items is possible through the moderation panel by clicking the news button. A list of all news items is displayed. Every news item has a black cross on the top right corner, allowing the deletion of said news item. Every news item has an edit icon on the top left corner, allowing the amendment of said news item. Clicking the edit icon will open the news item in the publisher view</w:t>
+      </w:r>
+      <w:r>
+        <w:rPr>
+          <w:lang w:val="en-GB"/>
+        </w:rPr>
+        <w:t xml:space="preserve"> with all the fields already populated. The item may be edited as necessary, and the changes may be saved using the save button.</w:t>
+      </w:r>
+    </w:p>
+    <w:p>
+      <w:pPr>
+        <w:jc w:val="left"/>
+        <w:rPr>
+          <w:lang w:val="en-GB"/>
+        </w:rPr>
+      </w:pPr>
+      <w:r>
+        <w:rPr>
+          <w:lang w:val="en-GB"/>
+        </w:rPr>
+        <w:br w:type="page"/>
+      </w:r>
+    </w:p>
+    <w:p>
+      <w:pPr>
+        <w:pStyle w:val="Otsikko2"/>
+        <w:numPr>
+          <w:ilvl w:val="1"/>
+          <w:numId w:val="1"/>
+        </w:numPr>
+        <w:rPr>
+          <w:lang w:val="en-GB"/>
+        </w:rPr>
+      </w:pPr>
+      <w:bookmarkStart w:id="14" w:name="_Toc64535749"/>
+      <w:r>
+        <w:rPr>
+          <w:lang w:val="en-GB"/>
+        </w:rPr>
+        <w:lastRenderedPageBreak/>
+        <w:t>Advertisements</w:t>
+      </w:r>
+      <w:bookmarkEnd w:id="14"/>
+    </w:p>
+    <w:p>
+      <w:pPr>
+        <w:rPr>
+          <w:lang w:val="en-GB"/>
+        </w:rPr>
+      </w:pPr>
+      <w:r>
+        <w:rPr>
+          <w:noProof/>
+        </w:rPr>
+        <w:drawing>
+          <wp:inline distT="0" distB="0" distL="0" distR="0" wp14:anchorId="1854769C" wp14:editId="154996E7">
+            <wp:extent cx="5400040" cy="4267835"/>
+            <wp:effectExtent l="0" t="0" r="0" b="0"/>
+            <wp:docPr id="5" name="Kuva 5"/>
+            <wp:cNvGraphicFramePr>
+              <a:graphicFrameLocks xmlns:a="http://schemas.openxmlformats.org/drawingml/2006/main" noChangeAspect="1"/>
+            </wp:cNvGraphicFramePr>
+            <a:graphic xmlns:a="http://schemas.openxmlformats.org/drawingml/2006/main">
+              <a:graphicData uri="http://schemas.openxmlformats.org/drawingml/2006/picture">
+                <pic:pic xmlns:pic="http://schemas.openxmlformats.org/drawingml/2006/picture">
+                  <pic:nvPicPr>
+                    <pic:cNvPr id="1" name=""/>
+                    <pic:cNvPicPr/>
+                  </pic:nvPicPr>
+                  <pic:blipFill>
+                    <a:blip r:embed="rId15"/>
+                    <a:stretch>
+                      <a:fillRect/>
+                    </a:stretch>
+                  </pic:blipFill>
+                  <pic:spPr>
+                    <a:xfrm>
+                      <a:off x="0" y="0"/>
                       <a:ext cx="5400040" cy="4267835"/>
                     </a:xfrm>
                     <a:prstGeom prst="rect">
@@ -2780,14 +2961,14 @@
           <w:lang w:val="en-GB"/>
         </w:rPr>
       </w:pPr>
-      <w:bookmarkStart w:id="14" w:name="_Toc64460991"/>
+      <w:bookmarkStart w:id="15" w:name="_Toc64535750"/>
       <w:r>
         <w:rPr>
           <w:lang w:val="en-GB"/>
         </w:rPr>
         <w:t>Reset</w:t>
       </w:r>
-      <w:bookmarkEnd w:id="14"/>
+      <w:bookmarkEnd w:id="15"/>
     </w:p>
     <w:p>
       <w:pPr>
@@ -2805,7 +2986,13 @@
         <w:rPr>
           <w:lang w:val="en-GB"/>
         </w:rPr>
-        <w:t>, advertisements</w:t>
+        <w:t xml:space="preserve">, </w:t>
+      </w:r>
+      <w:r>
+        <w:rPr>
+          <w:lang w:val="en-GB"/>
+        </w:rPr>
+        <w:t>advertisements,</w:t>
       </w:r>
       <w:r>
         <w:rPr>
@@ -2815,7 +3002,7 @@
       </w:r>
     </w:p>
     <w:sectPr>
-      <w:footerReference w:type="default" r:id="rId15"/>
+      <w:footerReference w:type="default" r:id="rId16"/>
       <w:pgSz w:w="11906" w:h="16838" w:code="9"/>
       <w:pgMar w:top="1701" w:right="1701" w:bottom="1701" w:left="1701" w:header="709" w:footer="709" w:gutter="0"/>
       <w:pgNumType w:start="0"/>

</xml_diff>